<commit_message>
changed animation speed and removed action with width
</commit_message>
<xml_diff>
--- a/Korenik Vladislav CV.docx
+++ b/Korenik Vladislav CV.docx
@@ -42,64 +42,36 @@
     </w:p>
     <w:p>
       <w:pPr>
-        <w:spacing w:line="161" w:lineRule="exact"/>
-        <w:ind w:left="1872" w:right="1834"/>
         <w:jc w:val="center"/>
         <w:rPr>
           <w:rFonts w:ascii="Verdana" w:hAnsi="Verdana"/>
           <w:b/>
-          <w:color w:val="90EE90"/>
+          <w:color w:val="92D050"/>
+          <w:sz w:val="24"/>
+          <w:szCs w:val="24"/>
+        </w:rPr>
+      </w:pPr>
+      <w:r>
+        <w:rPr>
+          <w:rFonts w:ascii="Verdana" w:hAnsi="Verdana"/>
+          <w:b/>
+          <w:color w:val="92D050"/>
           <w:w w:val="85"/>
-          <w:sz w:val="20"/>
-          <w:szCs w:val="20"/>
-        </w:rPr>
-      </w:pPr>
-    </w:p>
-    <w:p>
-      <w:pPr>
-        <w:spacing w:line="161" w:lineRule="exact"/>
-        <w:ind w:left="1872" w:right="1834"/>
-        <w:jc w:val="center"/>
+          <w:sz w:val="24"/>
+          <w:szCs w:val="24"/>
+        </w:rPr>
+        <w:t xml:space="preserve">· </w:t>
+      </w:r>
+      <w:r>
         <w:rPr>
           <w:rFonts w:ascii="Verdana" w:hAnsi="Verdana"/>
           <w:b/>
-          <w:color w:val="90EE90"/>
-          <w:sz w:val="20"/>
-          <w:szCs w:val="20"/>
-        </w:rPr>
-      </w:pPr>
-      <w:r>
-        <w:rPr>
-          <w:rFonts w:ascii="Verdana" w:hAnsi="Verdana"/>
-          <w:b/>
-          <w:color w:val="90EE90"/>
+          <w:color w:val="92D050"/>
           <w:w w:val="85"/>
-          <w:sz w:val="20"/>
-          <w:szCs w:val="20"/>
-        </w:rPr>
-        <w:t xml:space="preserve">· </w:t>
-      </w:r>
-      <w:r>
-        <w:rPr>
-          <w:rFonts w:ascii="Verdana" w:hAnsi="Verdana"/>
-          <w:b/>
-          <w:color w:val="90EE90"/>
-          <w:w w:val="85"/>
-          <w:sz w:val="20"/>
-          <w:szCs w:val="20"/>
-        </w:rPr>
-        <w:t xml:space="preserve">Junior Front-end </w:t>
-      </w:r>
-      <w:r>
-        <w:rPr>
-          <w:rFonts w:ascii="Verdana" w:hAnsi="Verdana"/>
-          <w:b/>
-          <w:color w:val="90EE90"/>
-          <w:w w:val="85"/>
-          <w:sz w:val="20"/>
-          <w:szCs w:val="20"/>
-        </w:rPr>
-        <w:t>·</w:t>
+          <w:sz w:val="24"/>
+          <w:szCs w:val="24"/>
+        </w:rPr>
+        <w:t>Junior Front-end ·</w:t>
       </w:r>
     </w:p>
     <w:p>
@@ -145,25 +117,6 @@
         </w:rPr>
         <w:t xml:space="preserve"> </w:t>
       </w:r>
-      <w:r>
-        <w:rPr>
-          <w:rFonts w:ascii="Times New Roman"/>
-          <w:b w:val="0"/>
-          <w:color w:val="333333"/>
-          <w:w w:val="99"/>
-          <w:u w:val="single" w:color="5D5D5D"/>
-        </w:rPr>
-        <w:t xml:space="preserve"> </w:t>
-      </w:r>
-      <w:r>
-        <w:rPr>
-          <w:rFonts w:ascii="Times New Roman"/>
-          <w:b w:val="0"/>
-          <w:color w:val="333333"/>
-          <w:u w:val="single" w:color="5D5D5D"/>
-        </w:rPr>
-        <w:tab/>
-      </w:r>
     </w:p>
     <w:p>
       <w:pPr>
@@ -294,25 +247,6 @@
           <w:spacing w:val="-54"/>
         </w:rPr>
         <w:t xml:space="preserve"> </w:t>
-      </w:r>
-      <w:r>
-        <w:rPr>
-          <w:rFonts w:ascii="Times New Roman"/>
-          <w:b w:val="0"/>
-          <w:color w:val="333333"/>
-          <w:w w:val="99"/>
-          <w:u w:val="single" w:color="5D5D5D"/>
-        </w:rPr>
-        <w:t xml:space="preserve"> </w:t>
-      </w:r>
-      <w:r>
-        <w:rPr>
-          <w:rFonts w:ascii="Times New Roman"/>
-          <w:b w:val="0"/>
-          <w:color w:val="333333"/>
-          <w:u w:val="single" w:color="5D5D5D"/>
-        </w:rPr>
-        <w:tab/>
       </w:r>
     </w:p>
     <w:p>
@@ -334,14 +268,7 @@
           <w:color w:val="333333"/>
           <w:sz w:val="18"/>
         </w:rPr>
-        <w:t>JavaScript(ES6/ES5)</w:t>
-      </w:r>
-      <w:r>
-        <w:rPr>
-          <w:color w:val="333333"/>
-          <w:sz w:val="18"/>
-        </w:rPr>
-        <w:t>.</w:t>
+        <w:t>JavaScript(ES6/ES5).</w:t>
       </w:r>
     </w:p>
     <w:p>
@@ -364,14 +291,7 @@
           <w:color w:val="333333"/>
           <w:sz w:val="18"/>
         </w:rPr>
-        <w:t>HTML/CSS/JQuery</w:t>
-      </w:r>
-      <w:r>
-        <w:rPr>
-          <w:color w:val="333333"/>
-          <w:sz w:val="18"/>
-        </w:rPr>
-        <w:t>.</w:t>
+        <w:t>HTML/CSS/JQuery.</w:t>
       </w:r>
     </w:p>
     <w:p>
@@ -503,14 +423,7 @@
           <w:color w:val="90EE90"/>
           <w:w w:val="95"/>
         </w:rPr>
-        <w:t>W</w:t>
-      </w:r>
-      <w:r>
-        <w:rPr>
-          <w:color w:val="90EE90"/>
-          <w:w w:val="95"/>
-        </w:rPr>
-        <w:t>or</w:t>
+        <w:t>Wor</w:t>
       </w:r>
       <w:r>
         <w:rPr>
@@ -542,25 +455,6 @@
         </w:rPr>
         <w:t xml:space="preserve"> </w:t>
       </w:r>
-      <w:r>
-        <w:rPr>
-          <w:rFonts w:ascii="Times New Roman"/>
-          <w:b w:val="0"/>
-          <w:color w:val="333333"/>
-          <w:w w:val="99"/>
-          <w:u w:val="single" w:color="5D5D5D"/>
-        </w:rPr>
-        <w:t xml:space="preserve"> </w:t>
-      </w:r>
-      <w:r>
-        <w:rPr>
-          <w:rFonts w:ascii="Times New Roman"/>
-          <w:b w:val="0"/>
-          <w:color w:val="333333"/>
-          <w:u w:val="single" w:color="5D5D5D"/>
-        </w:rPr>
-        <w:tab/>
-      </w:r>
     </w:p>
     <w:p>
       <w:pPr>
@@ -576,21 +470,7 @@
           <w:color w:val="595959" w:themeColor="text1" w:themeTint="A6"/>
           <w:shd w:val="clear" w:color="auto" w:fill="FFFFFF"/>
         </w:rPr>
-        <w:t>Have 3 months of exp</w:t>
-      </w:r>
-      <w:r>
-        <w:rPr>
-          <w:color w:val="595959" w:themeColor="text1" w:themeTint="A6"/>
-          <w:shd w:val="clear" w:color="auto" w:fill="FFFFFF"/>
-        </w:rPr>
-        <w:t>erience in the startup</w:t>
-      </w:r>
-      <w:r>
-        <w:rPr>
-          <w:color w:val="595959" w:themeColor="text1" w:themeTint="A6"/>
-          <w:shd w:val="clear" w:color="auto" w:fill="FFFFFF"/>
-        </w:rPr>
-        <w:t>. It is a legal project where you can create a legal document by answering questions or open your own business.</w:t>
+        <w:t>Have 3 months of experience in the startup. It is a legal project where you can create a legal document by answering questions or open your own business.</w:t>
       </w:r>
     </w:p>
     <w:p>
@@ -630,25 +510,6 @@
         </w:rPr>
         <w:t xml:space="preserve"> </w:t>
       </w:r>
-      <w:r>
-        <w:rPr>
-          <w:rFonts w:ascii="Times New Roman"/>
-          <w:b w:val="0"/>
-          <w:color w:val="333333"/>
-          <w:w w:val="99"/>
-          <w:u w:val="single" w:color="5D5D5D"/>
-        </w:rPr>
-        <w:t xml:space="preserve"> </w:t>
-      </w:r>
-      <w:r>
-        <w:rPr>
-          <w:rFonts w:ascii="Times New Roman"/>
-          <w:b w:val="0"/>
-          <w:color w:val="333333"/>
-          <w:u w:val="single" w:color="5D5D5D"/>
-        </w:rPr>
-        <w:tab/>
-      </w:r>
     </w:p>
     <w:p>
       <w:pPr>
@@ -772,6 +633,7 @@
         <w:r>
           <w:rPr>
             <w:rStyle w:val="a5"/>
+            <w:color w:val="404040" w:themeColor="text1" w:themeTint="BF"/>
             <w:sz w:val="20"/>
             <w:szCs w:val="20"/>
           </w:rPr>
@@ -824,23 +686,7 @@
           <w:sz w:val="18"/>
           <w:szCs w:val="18"/>
         </w:rPr>
-        <w:t>Short de</w:t>
-      </w:r>
-      <w:r>
-        <w:rPr>
-          <w:color w:val="404040" w:themeColor="text1" w:themeTint="BF"/>
-          <w:sz w:val="18"/>
-          <w:szCs w:val="18"/>
-        </w:rPr>
-        <w:t>s</w:t>
-      </w:r>
-      <w:r>
-        <w:rPr>
-          <w:color w:val="404040" w:themeColor="text1" w:themeTint="BF"/>
-          <w:sz w:val="18"/>
-          <w:szCs w:val="18"/>
-        </w:rPr>
-        <w:t>cription: The site of fictional company without sp</w:t>
+        <w:t>Short description: The site of fictional company without sp</w:t>
       </w:r>
       <w:r>
         <w:rPr>
@@ -902,6 +748,7 @@
         <w:r>
           <w:rPr>
             <w:rStyle w:val="a5"/>
+            <w:color w:val="404040" w:themeColor="text1" w:themeTint="BF"/>
             <w:sz w:val="20"/>
             <w:szCs w:val="20"/>
           </w:rPr>
@@ -952,6 +799,7 @@
         <w:r>
           <w:rPr>
             <w:rStyle w:val="a5"/>
+            <w:color w:val="404040" w:themeColor="text1" w:themeTint="BF"/>
             <w:sz w:val="20"/>
             <w:szCs w:val="20"/>
           </w:rPr>
@@ -1059,7 +907,7 @@
         <w:ind w:left="142"/>
         <w:rPr>
           <w:b/>
-          <w:color w:val="404040" w:themeColor="text1" w:themeTint="BF"/>
+          <w:color w:val="92D050"/>
           <w:sz w:val="18"/>
           <w:szCs w:val="18"/>
         </w:rPr>
@@ -1087,6 +935,7 @@
         <w:r>
           <w:rPr>
             <w:rStyle w:val="a5"/>
+            <w:color w:val="404040" w:themeColor="text1" w:themeTint="BF"/>
             <w:sz w:val="20"/>
             <w:szCs w:val="20"/>
           </w:rPr>
@@ -1109,7 +958,7 @@
         <w:ind w:left="142"/>
         <w:rPr>
           <w:b/>
-          <w:color w:val="404040" w:themeColor="text1" w:themeTint="BF"/>
+          <w:color w:val="92D050"/>
           <w:sz w:val="18"/>
           <w:szCs w:val="18"/>
         </w:rPr>
@@ -1122,6 +971,132 @@
           <w:szCs w:val="18"/>
         </w:rPr>
         <w:t>Link to Heroku:</w:t>
+      </w:r>
+    </w:p>
+    <w:p>
+      <w:pPr>
+        <w:ind w:left="142"/>
+        <w:rPr>
+          <w:color w:val="404040" w:themeColor="text1" w:themeTint="BF"/>
+          <w:sz w:val="20"/>
+          <w:szCs w:val="20"/>
+        </w:rPr>
+      </w:pPr>
+      <w:r>
+        <w:rPr>
+          <w:rStyle w:val="a5"/>
+          <w:color w:val="404040" w:themeColor="text1" w:themeTint="BF"/>
+          <w:sz w:val="20"/>
+          <w:szCs w:val="20"/>
+        </w:rPr>
+        <w:t>https://mycalculator228.herokuapp.com</w:t>
+      </w:r>
+    </w:p>
+    <w:p>
+      <w:pPr>
+        <w:ind w:left="142"/>
+        <w:rPr>
+          <w:color w:val="404040" w:themeColor="text1" w:themeTint="BF"/>
+          <w:sz w:val="20"/>
+          <w:szCs w:val="20"/>
+        </w:rPr>
+      </w:pPr>
+    </w:p>
+    <w:p>
+      <w:pPr>
+        <w:ind w:left="142"/>
+        <w:rPr>
+          <w:b/>
+          <w:color w:val="404040" w:themeColor="text1" w:themeTint="BF"/>
+          <w:sz w:val="20"/>
+          <w:szCs w:val="20"/>
+        </w:rPr>
+      </w:pPr>
+      <w:r>
+        <w:rPr>
+          <w:b/>
+          <w:color w:val="404040" w:themeColor="text1" w:themeTint="BF"/>
+          <w:sz w:val="20"/>
+          <w:szCs w:val="20"/>
+        </w:rPr>
+        <w:t>Notes on React with using Hooks</w:t>
+      </w:r>
+      <w:r>
+        <w:rPr>
+          <w:b/>
+          <w:color w:val="404040" w:themeColor="text1" w:themeTint="BF"/>
+          <w:sz w:val="20"/>
+          <w:szCs w:val="20"/>
+        </w:rPr>
+        <w:t>.</w:t>
+      </w:r>
+    </w:p>
+    <w:p>
+      <w:pPr>
+        <w:ind w:left="142"/>
+        <w:rPr>
+          <w:color w:val="404040" w:themeColor="text1" w:themeTint="BF"/>
+          <w:sz w:val="18"/>
+          <w:szCs w:val="18"/>
+        </w:rPr>
+      </w:pPr>
+      <w:r>
+        <w:rPr>
+          <w:color w:val="404040" w:themeColor="text1" w:themeTint="BF"/>
+          <w:sz w:val="18"/>
+          <w:szCs w:val="18"/>
+        </w:rPr>
+        <w:t xml:space="preserve">Short description: </w:t>
+      </w:r>
+      <w:r>
+        <w:rPr>
+          <w:rFonts w:ascii="Arial" w:hAnsi="Arial" w:cs="Arial"/>
+          <w:color w:val="333333"/>
+          <w:sz w:val="18"/>
+          <w:szCs w:val="18"/>
+          <w:shd w:val="clear" w:color="auto" w:fill="FFFFFF"/>
+        </w:rPr>
+        <w:t>In this application you can add and delete your note, switch theme, sign in and sign up. All data storing in firebase database</w:t>
+      </w:r>
+      <w:r>
+        <w:rPr>
+          <w:rFonts w:ascii="Arial" w:hAnsi="Arial" w:cs="Arial"/>
+          <w:color w:val="333333"/>
+          <w:sz w:val="18"/>
+          <w:szCs w:val="18"/>
+          <w:shd w:val="clear" w:color="auto" w:fill="FFFFFF"/>
+        </w:rPr>
+        <w:t>.</w:t>
+      </w:r>
+    </w:p>
+    <w:p>
+      <w:pPr>
+        <w:ind w:left="142"/>
+        <w:rPr>
+          <w:color w:val="404040" w:themeColor="text1" w:themeTint="BF"/>
+          <w:sz w:val="20"/>
+          <w:szCs w:val="20"/>
+        </w:rPr>
+      </w:pPr>
+    </w:p>
+    <w:p>
+      <w:pPr>
+        <w:ind w:left="142"/>
+        <w:rPr>
+          <w:b/>
+          <w:color w:val="92D050"/>
+          <w:sz w:val="18"/>
+          <w:szCs w:val="18"/>
+        </w:rPr>
+      </w:pPr>
+      <w:r>
+        <w:rPr>
+          <w:b/>
+          <w:color w:val="404040" w:themeColor="text1" w:themeTint="BF"/>
+          <w:sz w:val="18"/>
+          <w:szCs w:val="18"/>
+        </w:rPr>
+        <w:t>Link to the Git repository:</w:t>
       </w:r>
     </w:p>
     <w:p>
@@ -1137,133 +1112,7 @@
         <w:r>
           <w:rPr>
             <w:rStyle w:val="a5"/>
-            <w:sz w:val="20"/>
-            <w:szCs w:val="20"/>
-          </w:rPr>
-          <w:t>https://github.com/vladislavkorenik/Calculator-on-React</w:t>
-        </w:r>
-      </w:hyperlink>
-    </w:p>
-    <w:p>
-      <w:pPr>
-        <w:ind w:left="142"/>
-        <w:rPr>
-          <w:color w:val="404040" w:themeColor="text1" w:themeTint="BF"/>
-          <w:sz w:val="20"/>
-          <w:szCs w:val="20"/>
-        </w:rPr>
-      </w:pPr>
-    </w:p>
-    <w:p>
-      <w:pPr>
-        <w:ind w:left="142"/>
-        <w:rPr>
-          <w:b/>
-          <w:color w:val="404040" w:themeColor="text1" w:themeTint="BF"/>
-          <w:sz w:val="20"/>
-          <w:szCs w:val="20"/>
-        </w:rPr>
-      </w:pPr>
-      <w:r>
-        <w:rPr>
-          <w:b/>
-          <w:color w:val="404040" w:themeColor="text1" w:themeTint="BF"/>
-          <w:sz w:val="20"/>
-          <w:szCs w:val="20"/>
-        </w:rPr>
-        <w:t>Notes on React with using Hooks</w:t>
-      </w:r>
-      <w:r>
-        <w:rPr>
-          <w:b/>
-          <w:color w:val="404040" w:themeColor="text1" w:themeTint="BF"/>
-          <w:sz w:val="20"/>
-          <w:szCs w:val="20"/>
-        </w:rPr>
-        <w:t>.</w:t>
-      </w:r>
-    </w:p>
-    <w:p>
-      <w:pPr>
-        <w:ind w:left="142"/>
-        <w:rPr>
-          <w:color w:val="404040" w:themeColor="text1" w:themeTint="BF"/>
-          <w:sz w:val="18"/>
-          <w:szCs w:val="18"/>
-        </w:rPr>
-      </w:pPr>
-      <w:r>
-        <w:rPr>
-          <w:color w:val="404040" w:themeColor="text1" w:themeTint="BF"/>
-          <w:sz w:val="18"/>
-          <w:szCs w:val="18"/>
-        </w:rPr>
-        <w:t xml:space="preserve">Short description: </w:t>
-      </w:r>
-      <w:r>
-        <w:rPr>
-          <w:rFonts w:ascii="Arial" w:hAnsi="Arial" w:cs="Arial"/>
-          <w:color w:val="333333"/>
-          <w:sz w:val="18"/>
-          <w:szCs w:val="18"/>
-          <w:shd w:val="clear" w:color="auto" w:fill="FFFFFF"/>
-        </w:rPr>
-        <w:t>In this application you can add and delete your note, switch theme, sign in and sign up. All data storing in firebase database</w:t>
-      </w:r>
-      <w:r>
-        <w:rPr>
-          <w:rFonts w:ascii="Arial" w:hAnsi="Arial" w:cs="Arial"/>
-          <w:color w:val="333333"/>
-          <w:sz w:val="18"/>
-          <w:szCs w:val="18"/>
-          <w:shd w:val="clear" w:color="auto" w:fill="FFFFFF"/>
-        </w:rPr>
-        <w:t>.</w:t>
-      </w:r>
-    </w:p>
-    <w:p>
-      <w:pPr>
-        <w:ind w:left="142"/>
-        <w:rPr>
-          <w:color w:val="404040" w:themeColor="text1" w:themeTint="BF"/>
-          <w:sz w:val="20"/>
-          <w:szCs w:val="20"/>
-        </w:rPr>
-      </w:pPr>
-    </w:p>
-    <w:p>
-      <w:pPr>
-        <w:ind w:left="142"/>
-        <w:rPr>
-          <w:b/>
-          <w:color w:val="404040" w:themeColor="text1" w:themeTint="BF"/>
-          <w:sz w:val="18"/>
-          <w:szCs w:val="18"/>
-        </w:rPr>
-      </w:pPr>
-      <w:r>
-        <w:rPr>
-          <w:b/>
-          <w:color w:val="404040" w:themeColor="text1" w:themeTint="BF"/>
-          <w:sz w:val="18"/>
-          <w:szCs w:val="18"/>
-        </w:rPr>
-        <w:t>Link to the Git repository:</w:t>
-      </w:r>
-    </w:p>
-    <w:p>
-      <w:pPr>
-        <w:ind w:left="142"/>
-        <w:rPr>
-          <w:color w:val="404040" w:themeColor="text1" w:themeTint="BF"/>
-          <w:sz w:val="20"/>
-          <w:szCs w:val="20"/>
-        </w:rPr>
-      </w:pPr>
-      <w:hyperlink r:id="rId12" w:history="1">
-        <w:r>
-          <w:rPr>
-            <w:rStyle w:val="a5"/>
+            <w:color w:val="404040" w:themeColor="text1" w:themeTint="BF"/>
             <w:sz w:val="20"/>
             <w:szCs w:val="20"/>
           </w:rPr>
@@ -1286,7 +1135,7 @@
         <w:ind w:left="142"/>
         <w:rPr>
           <w:b/>
-          <w:color w:val="404040" w:themeColor="text1" w:themeTint="BF"/>
+          <w:color w:val="92D050"/>
           <w:sz w:val="18"/>
           <w:szCs w:val="18"/>
         </w:rPr>
@@ -1319,121 +1168,120 @@
           <w:szCs w:val="20"/>
         </w:rPr>
       </w:pPr>
-      <w:hyperlink r:id="rId13" w:history="1">
+      <w:r>
+        <w:rPr>
+          <w:rStyle w:val="a5"/>
+          <w:color w:val="404040" w:themeColor="text1" w:themeTint="BF"/>
+          <w:sz w:val="20"/>
+          <w:szCs w:val="20"/>
+        </w:rPr>
+        <w:t>https://react-todo-9fb46.firebaseapp.com</w:t>
+      </w:r>
+    </w:p>
+    <w:p>
+      <w:pPr>
+        <w:ind w:left="142"/>
+        <w:rPr>
+          <w:b/>
+          <w:color w:val="404040" w:themeColor="text1" w:themeTint="BF"/>
+          <w:sz w:val="20"/>
+          <w:szCs w:val="20"/>
+        </w:rPr>
+      </w:pPr>
+    </w:p>
+    <w:p>
+      <w:pPr>
+        <w:ind w:left="142"/>
+        <w:rPr>
+          <w:b/>
+          <w:color w:val="404040" w:themeColor="text1" w:themeTint="BF"/>
+          <w:sz w:val="20"/>
+          <w:szCs w:val="20"/>
+        </w:rPr>
+      </w:pPr>
+      <w:r>
+        <w:rPr>
+          <w:b/>
+          <w:color w:val="404040" w:themeColor="text1" w:themeTint="BF"/>
+          <w:sz w:val="20"/>
+          <w:szCs w:val="20"/>
+        </w:rPr>
+        <w:t>Book of recipes on React with using Hooks.</w:t>
+      </w:r>
+    </w:p>
+    <w:p>
+      <w:pPr>
+        <w:ind w:left="142"/>
+        <w:rPr>
+          <w:color w:val="404040" w:themeColor="text1" w:themeTint="BF"/>
+          <w:sz w:val="18"/>
+          <w:szCs w:val="18"/>
+        </w:rPr>
+      </w:pPr>
+      <w:r>
+        <w:rPr>
+          <w:color w:val="404040" w:themeColor="text1" w:themeTint="BF"/>
+          <w:sz w:val="18"/>
+          <w:szCs w:val="18"/>
+        </w:rPr>
+        <w:t xml:space="preserve">Short description: </w:t>
+      </w:r>
+      <w:r>
+        <w:rPr>
+          <w:rFonts w:ascii="Arial" w:hAnsi="Arial" w:cs="Arial"/>
+          <w:color w:val="333333"/>
+          <w:sz w:val="18"/>
+          <w:szCs w:val="18"/>
+          <w:shd w:val="clear" w:color="auto" w:fill="FFFFFF"/>
+        </w:rPr>
+        <w:t>This is a simple application where you can add and delete your recipes. All data is also saved after closing.</w:t>
+      </w:r>
+    </w:p>
+    <w:p>
+      <w:pPr>
+        <w:ind w:left="142"/>
+        <w:rPr>
+          <w:color w:val="404040" w:themeColor="text1" w:themeTint="BF"/>
+          <w:sz w:val="20"/>
+          <w:szCs w:val="20"/>
+        </w:rPr>
+      </w:pPr>
+    </w:p>
+    <w:p>
+      <w:pPr>
+        <w:ind w:left="142"/>
+        <w:rPr>
+          <w:b/>
+          <w:color w:val="404040" w:themeColor="text1" w:themeTint="BF"/>
+          <w:sz w:val="18"/>
+          <w:szCs w:val="18"/>
+        </w:rPr>
+      </w:pPr>
+      <w:r>
+        <w:rPr>
+          <w:b/>
+          <w:color w:val="404040" w:themeColor="text1" w:themeTint="BF"/>
+          <w:sz w:val="18"/>
+          <w:szCs w:val="18"/>
+        </w:rPr>
+        <w:lastRenderedPageBreak/>
+        <w:t>Link to the Git repository:</w:t>
+      </w:r>
+    </w:p>
+    <w:p>
+      <w:pPr>
+        <w:ind w:left="142"/>
+        <w:rPr>
+          <w:color w:val="404040" w:themeColor="text1" w:themeTint="BF"/>
+          <w:sz w:val="20"/>
+          <w:szCs w:val="20"/>
+        </w:rPr>
+      </w:pPr>
+      <w:hyperlink r:id="rId12" w:history="1">
         <w:r>
           <w:rPr>
             <w:rStyle w:val="a5"/>
-            <w:sz w:val="20"/>
-            <w:szCs w:val="20"/>
-          </w:rPr>
-          <w:t>https://github.com/vladislavkorenik/Notes_on_React</w:t>
-        </w:r>
-      </w:hyperlink>
-    </w:p>
-    <w:p>
-      <w:pPr>
-        <w:ind w:left="142"/>
-        <w:rPr>
-          <w:b/>
-          <w:color w:val="404040" w:themeColor="text1" w:themeTint="BF"/>
-          <w:sz w:val="20"/>
-          <w:szCs w:val="20"/>
-        </w:rPr>
-      </w:pPr>
-    </w:p>
-    <w:p>
-      <w:pPr>
-        <w:ind w:left="142"/>
-        <w:rPr>
-          <w:b/>
-          <w:color w:val="404040" w:themeColor="text1" w:themeTint="BF"/>
-          <w:sz w:val="20"/>
-          <w:szCs w:val="20"/>
-        </w:rPr>
-      </w:pPr>
-      <w:r>
-        <w:rPr>
-          <w:b/>
-          <w:color w:val="404040" w:themeColor="text1" w:themeTint="BF"/>
-          <w:sz w:val="20"/>
-          <w:szCs w:val="20"/>
-        </w:rPr>
-        <w:t>Book of recipes on React with using Hooks.</w:t>
-      </w:r>
-    </w:p>
-    <w:p>
-      <w:pPr>
-        <w:ind w:left="142"/>
-        <w:rPr>
-          <w:color w:val="404040" w:themeColor="text1" w:themeTint="BF"/>
-          <w:sz w:val="18"/>
-          <w:szCs w:val="18"/>
-        </w:rPr>
-      </w:pPr>
-      <w:r>
-        <w:rPr>
-          <w:color w:val="404040" w:themeColor="text1" w:themeTint="BF"/>
-          <w:sz w:val="18"/>
-          <w:szCs w:val="18"/>
-        </w:rPr>
-        <w:t xml:space="preserve">Short description: </w:t>
-      </w:r>
-      <w:r>
-        <w:rPr>
-          <w:rFonts w:ascii="Arial" w:hAnsi="Arial" w:cs="Arial"/>
-          <w:color w:val="333333"/>
-          <w:sz w:val="18"/>
-          <w:szCs w:val="18"/>
-          <w:shd w:val="clear" w:color="auto" w:fill="FFFFFF"/>
-        </w:rPr>
-        <w:t>This is a simple application where you can add and delete your recipes. All data is also saved after closing.</w:t>
-      </w:r>
-    </w:p>
-    <w:p>
-      <w:pPr>
-        <w:ind w:left="142"/>
-        <w:rPr>
-          <w:color w:val="404040" w:themeColor="text1" w:themeTint="BF"/>
-          <w:sz w:val="20"/>
-          <w:szCs w:val="20"/>
-          <w:lang w:val="ru-RU"/>
-        </w:rPr>
-      </w:pPr>
-    </w:p>
-    <w:p>
-      <w:pPr>
-        <w:ind w:left="142"/>
-        <w:rPr>
-          <w:b/>
-          <w:color w:val="404040" w:themeColor="text1" w:themeTint="BF"/>
-          <w:sz w:val="18"/>
-          <w:szCs w:val="18"/>
-        </w:rPr>
-      </w:pPr>
-      <w:r>
-        <w:rPr>
-          <w:b/>
-          <w:color w:val="404040" w:themeColor="text1" w:themeTint="BF"/>
-          <w:sz w:val="18"/>
-          <w:szCs w:val="18"/>
-        </w:rPr>
-        <w:lastRenderedPageBreak/>
-        <w:t>Link to the Git repository:</w:t>
-      </w:r>
-    </w:p>
-    <w:p>
-      <w:pPr>
-        <w:ind w:left="142"/>
-        <w:rPr>
-          <w:color w:val="404040" w:themeColor="text1" w:themeTint="BF"/>
-          <w:sz w:val="20"/>
-          <w:szCs w:val="20"/>
-        </w:rPr>
-      </w:pPr>
-      <w:hyperlink r:id="rId14" w:history="1">
-        <w:r>
-          <w:rPr>
-            <w:rStyle w:val="a5"/>
+            <w:color w:val="404040" w:themeColor="text1" w:themeTint="BF"/>
             <w:sz w:val="20"/>
             <w:szCs w:val="20"/>
           </w:rPr>
@@ -1468,31 +1316,23 @@
           <w:sz w:val="18"/>
           <w:szCs w:val="18"/>
         </w:rPr>
-        <w:t>Link to Heroku</w:t>
-      </w:r>
-      <w:r>
-        <w:rPr>
-          <w:b/>
-          <w:color w:val="404040" w:themeColor="text1" w:themeTint="BF"/>
-          <w:sz w:val="18"/>
-          <w:szCs w:val="18"/>
-        </w:rPr>
-        <w:t>:</w:t>
-      </w:r>
-    </w:p>
-    <w:p>
-      <w:pPr>
-        <w:ind w:left="142"/>
-        <w:rPr>
-          <w:color w:val="404040" w:themeColor="text1" w:themeTint="BF"/>
-          <w:sz w:val="20"/>
-          <w:szCs w:val="20"/>
-        </w:rPr>
-      </w:pPr>
-      <w:hyperlink r:id="rId15" w:history="1">
+        <w:t>Link to Heroku:</w:t>
+      </w:r>
+    </w:p>
+    <w:p>
+      <w:pPr>
+        <w:ind w:left="142"/>
+        <w:rPr>
+          <w:color w:val="404040" w:themeColor="text1" w:themeTint="BF"/>
+          <w:sz w:val="20"/>
+          <w:szCs w:val="20"/>
+        </w:rPr>
+      </w:pPr>
+      <w:hyperlink r:id="rId13" w:history="1">
         <w:r>
           <w:rPr>
             <w:rStyle w:val="a5"/>
+            <w:color w:val="404040" w:themeColor="text1" w:themeTint="BF"/>
             <w:sz w:val="20"/>
             <w:szCs w:val="20"/>
           </w:rPr>
@@ -1557,25 +1397,6 @@
           <w:spacing w:val="-54"/>
         </w:rPr>
         <w:t xml:space="preserve"> </w:t>
-      </w:r>
-      <w:r>
-        <w:rPr>
-          <w:rFonts w:ascii="Times New Roman"/>
-          <w:b w:val="0"/>
-          <w:color w:val="333333"/>
-          <w:w w:val="99"/>
-          <w:u w:val="single" w:color="5D5D5D"/>
-        </w:rPr>
-        <w:t xml:space="preserve"> </w:t>
-      </w:r>
-      <w:r>
-        <w:rPr>
-          <w:rFonts w:ascii="Times New Roman"/>
-          <w:b w:val="0"/>
-          <w:color w:val="333333"/>
-          <w:u w:val="single" w:color="5D5D5D"/>
-        </w:rPr>
-        <w:tab/>
       </w:r>
     </w:p>
     <w:p>
@@ -1684,8 +1505,6 @@
         </w:rPr>
         <w:t>learning</w:t>
       </w:r>
-      <w:bookmarkStart w:id="0" w:name="_GoBack"/>
-      <w:bookmarkEnd w:id="0"/>
       <w:r>
         <w:rPr>
           <w:color w:val="333333"/>
@@ -1698,14 +1517,11 @@
     <w:p>
       <w:pPr>
         <w:pStyle w:val="a4"/>
-        <w:numPr>
-          <w:ilvl w:val="0"/>
-          <w:numId w:val="1"/>
-        </w:numPr>
         <w:tabs>
           <w:tab w:val="left" w:pos="286"/>
         </w:tabs>
         <w:spacing w:before="9"/>
+        <w:ind w:firstLine="0"/>
         <w:rPr>
           <w:sz w:val="18"/>
           <w:szCs w:val="18"/>
@@ -1748,25 +1564,6 @@
         </w:rPr>
         <w:t xml:space="preserve"> </w:t>
       </w:r>
-      <w:r>
-        <w:rPr>
-          <w:rFonts w:ascii="Times New Roman"/>
-          <w:b w:val="0"/>
-          <w:color w:val="333333"/>
-          <w:w w:val="99"/>
-          <w:u w:val="single" w:color="5D5D5D"/>
-        </w:rPr>
-        <w:t xml:space="preserve"> </w:t>
-      </w:r>
-      <w:r>
-        <w:rPr>
-          <w:rFonts w:ascii="Times New Roman"/>
-          <w:b w:val="0"/>
-          <w:color w:val="333333"/>
-          <w:u w:val="single" w:color="5D5D5D"/>
-        </w:rPr>
-        <w:tab/>
-      </w:r>
     </w:p>
     <w:p>
       <w:pPr>
@@ -1789,7 +1586,7 @@
       </w:r>
       <w:r>
         <w:rPr>
-          <w:color w:val="0000FF"/>
+          <w:color w:val="404040" w:themeColor="text1" w:themeTint="BF"/>
           <w:sz w:val="20"/>
           <w:szCs w:val="20"/>
           <w:u w:val="single"/>
@@ -1816,10 +1613,11 @@
         </w:rPr>
         <w:t xml:space="preserve">Gmail: </w:t>
       </w:r>
-      <w:hyperlink r:id="rId16" w:history="1">
+      <w:hyperlink r:id="rId14" w:history="1">
         <w:r>
           <w:rPr>
             <w:rStyle w:val="a5"/>
+            <w:color w:val="404040" w:themeColor="text1" w:themeTint="BF"/>
             <w:sz w:val="20"/>
             <w:szCs w:val="20"/>
           </w:rPr>
@@ -1846,10 +1644,11 @@
         </w:rPr>
         <w:t xml:space="preserve">Telegram: </w:t>
       </w:r>
-      <w:hyperlink r:id="rId17" w:history="1">
+      <w:hyperlink r:id="rId15" w:history="1">
         <w:r>
           <w:rPr>
             <w:rStyle w:val="a5"/>
+            <w:color w:val="404040" w:themeColor="text1" w:themeTint="BF"/>
             <w:sz w:val="20"/>
             <w:szCs w:val="20"/>
           </w:rPr>
@@ -1906,10 +1705,11 @@
           <w:szCs w:val="20"/>
         </w:rPr>
       </w:pPr>
-      <w:hyperlink r:id="rId18" w:history="1">
+      <w:hyperlink r:id="rId16" w:history="1">
         <w:r>
           <w:rPr>
             <w:rStyle w:val="a5"/>
+            <w:color w:val="404040" w:themeColor="text1" w:themeTint="BF"/>
             <w:sz w:val="20"/>
             <w:szCs w:val="20"/>
           </w:rPr>
@@ -1944,16 +1744,7 @@
           <w:sz w:val="18"/>
           <w:szCs w:val="18"/>
         </w:rPr>
-        <w:t>LinkedIn</w:t>
-      </w:r>
-      <w:r>
-        <w:rPr>
-          <w:b/>
-          <w:color w:val="404040" w:themeColor="text1" w:themeTint="BF"/>
-          <w:sz w:val="18"/>
-          <w:szCs w:val="18"/>
-        </w:rPr>
-        <w:t xml:space="preserve"> profile link</w:t>
+        <w:t>LinkedIn profile link</w:t>
       </w:r>
       <w:r>
         <w:rPr>
@@ -1964,26 +1755,6 @@
         </w:rPr>
         <w:t>:</w:t>
       </w:r>
-    </w:p>
-    <w:p>
-      <w:pPr>
-        <w:ind w:left="142"/>
-        <w:rPr>
-          <w:color w:val="404040" w:themeColor="text1" w:themeTint="BF"/>
-          <w:sz w:val="20"/>
-          <w:szCs w:val="20"/>
-        </w:rPr>
-      </w:pPr>
-      <w:hyperlink r:id="rId19" w:history="1">
-        <w:r>
-          <w:rPr>
-            <w:rStyle w:val="a5"/>
-            <w:sz w:val="20"/>
-            <w:szCs w:val="20"/>
-          </w:rPr>
-          <w:t>https://github.com/vladislavkorenik</w:t>
-        </w:r>
-      </w:hyperlink>
     </w:p>
     <w:p>
       <w:pPr>
@@ -1991,13 +1762,41 @@
           <w:tab w:val="left" w:pos="286"/>
         </w:tabs>
         <w:spacing w:before="9"/>
-        <w:rPr>
-          <w:sz w:val="18"/>
-        </w:rPr>
-      </w:pPr>
+        <w:ind w:left="142"/>
+        <w:rPr>
+          <w:color w:val="404040" w:themeColor="text1" w:themeTint="BF"/>
+          <w:sz w:val="18"/>
+          <w:szCs w:val="18"/>
+        </w:rPr>
+      </w:pPr>
+      <w:hyperlink r:id="rId17" w:history="1">
+        <w:r>
+          <w:rPr>
+            <w:rStyle w:val="a5"/>
+            <w:color w:val="404040" w:themeColor="text1" w:themeTint="BF"/>
+            <w:sz w:val="18"/>
+            <w:szCs w:val="18"/>
+          </w:rPr>
+          <w:t>https://www.linkedin.com/in/vladislav-korenik-a39939184/</w:t>
+        </w:r>
+      </w:hyperlink>
+    </w:p>
+    <w:p>
+      <w:pPr>
+        <w:tabs>
+          <w:tab w:val="left" w:pos="286"/>
+        </w:tabs>
+        <w:spacing w:before="9"/>
+        <w:rPr>
+          <w:sz w:val="18"/>
+          <w:lang w:val="ru-RU"/>
+        </w:rPr>
+      </w:pPr>
+      <w:bookmarkStart w:id="0" w:name="_GoBack"/>
+      <w:bookmarkEnd w:id="0"/>
     </w:p>
     <w:sectPr>
-      <w:footerReference w:type="default" r:id="rId20"/>
+      <w:footerReference w:type="default" r:id="rId18"/>
       <w:pgSz w:w="11910" w:h="16840"/>
       <w:pgMar w:top="340" w:right="660" w:bottom="700" w:left="680" w:header="0" w:footer="502" w:gutter="0"/>
       <w:cols w:space="720"/>
@@ -2121,7 +1920,7 @@
                     <w:w w:val="70"/>
                     <w:sz w:val="16"/>
                   </w:rPr>
-                  <w:t>2</w:t>
+                  <w:t>1</w:t>
                 </w:r>
                 <w:r>
                   <w:fldChar w:fldCharType="end"/>

</xml_diff>

<commit_message>
changed lightgreen color to darkgreen in all documents and set font Roboto for all text
</commit_message>
<xml_diff>
--- a/Korenik Vladislav CV.docx
+++ b/Korenik Vladislav CV.docx
@@ -8,7 +8,7 @@
         <w:ind w:left="1872" w:right="1835"/>
         <w:jc w:val="center"/>
         <w:rPr>
-          <w:rFonts w:ascii="Roboto"/>
+          <w:rFonts w:ascii="Roboto" w:hAnsi="Roboto"/>
           <w:b/>
           <w:color w:val="333333"/>
           <w:sz w:val="63"/>
@@ -16,7 +16,7 @@
       </w:pPr>
       <w:r>
         <w:rPr>
-          <w:rFonts w:ascii="Roboto"/>
+          <w:rFonts w:ascii="Roboto" w:hAnsi="Roboto"/>
           <w:color w:val="5D5D5D"/>
           <w:sz w:val="63"/>
         </w:rPr>
@@ -24,7 +24,7 @@
       </w:r>
       <w:r>
         <w:rPr>
-          <w:rFonts w:ascii="Roboto"/>
+          <w:rFonts w:ascii="Roboto" w:hAnsi="Roboto"/>
           <w:color w:val="5D5D5D"/>
           <w:sz w:val="63"/>
         </w:rPr>
@@ -32,7 +32,7 @@
       </w:r>
       <w:r>
         <w:rPr>
-          <w:rFonts w:ascii="Roboto"/>
+          <w:rFonts w:ascii="Roboto" w:hAnsi="Roboto"/>
           <w:b/>
           <w:color w:val="333333"/>
           <w:sz w:val="63"/>
@@ -44,18 +44,18 @@
       <w:pPr>
         <w:jc w:val="center"/>
         <w:rPr>
-          <w:rFonts w:ascii="Verdana" w:hAnsi="Verdana"/>
-          <w:b/>
-          <w:color w:val="92D050"/>
+          <w:rFonts w:ascii="Roboto" w:hAnsi="Roboto"/>
+          <w:b/>
+          <w:color w:val="006400"/>
           <w:sz w:val="24"/>
           <w:szCs w:val="24"/>
         </w:rPr>
       </w:pPr>
       <w:r>
         <w:rPr>
-          <w:rFonts w:ascii="Verdana" w:hAnsi="Verdana"/>
-          <w:b/>
-          <w:color w:val="92D050"/>
+          <w:rFonts w:ascii="Roboto" w:hAnsi="Roboto"/>
+          <w:b/>
+          <w:color w:val="006400"/>
           <w:w w:val="85"/>
           <w:sz w:val="24"/>
           <w:szCs w:val="24"/>
@@ -64,9 +64,9 @@
       </w:r>
       <w:r>
         <w:rPr>
-          <w:rFonts w:ascii="Verdana" w:hAnsi="Verdana"/>
-          <w:b/>
-          <w:color w:val="92D050"/>
+          <w:rFonts w:ascii="Roboto" w:hAnsi="Roboto"/>
+          <w:b/>
+          <w:color w:val="006400"/>
           <w:w w:val="85"/>
           <w:sz w:val="24"/>
           <w:szCs w:val="24"/>
@@ -80,7 +80,7 @@
         <w:spacing w:before="6"/>
         <w:ind w:left="0" w:firstLine="0"/>
         <w:rPr>
-          <w:rFonts w:ascii="Arial"/>
+          <w:rFonts w:ascii="Roboto" w:hAnsi="Roboto"/>
           <w:i/>
           <w:sz w:val="28"/>
         </w:rPr>
@@ -94,24 +94,27 @@
         </w:tabs>
         <w:spacing w:before="1"/>
         <w:rPr>
-          <w:rFonts w:ascii="Times New Roman"/>
+          <w:rFonts w:ascii="Roboto" w:hAnsi="Roboto"/>
           <w:b w:val="0"/>
         </w:rPr>
       </w:pPr>
       <w:r>
         <w:rPr>
-          <w:color w:val="90EE90"/>
+          <w:rFonts w:ascii="Roboto" w:hAnsi="Roboto"/>
+          <w:color w:val="006400"/>
         </w:rPr>
         <w:t>Sum</w:t>
       </w:r>
       <w:r>
         <w:rPr>
+          <w:rFonts w:ascii="Roboto" w:hAnsi="Roboto"/>
           <w:color w:val="333333"/>
         </w:rPr>
         <w:t>mary</w:t>
       </w:r>
       <w:r>
         <w:rPr>
+          <w:rFonts w:ascii="Roboto" w:hAnsi="Roboto"/>
           <w:color w:val="333333"/>
           <w:spacing w:val="-53"/>
         </w:rPr>
@@ -125,12 +128,14 @@
         <w:ind w:left="113" w:right="131" w:firstLine="0"/>
         <w:jc w:val="both"/>
         <w:rPr>
+          <w:rFonts w:ascii="Roboto" w:hAnsi="Roboto"/>
           <w:color w:val="333333"/>
           <w:w w:val="90"/>
         </w:rPr>
       </w:pPr>
       <w:r>
         <w:rPr>
+          <w:rFonts w:ascii="Roboto" w:hAnsi="Roboto"/>
           <w:color w:val="333333"/>
           <w:w w:val="90"/>
         </w:rPr>
@@ -138,6 +143,7 @@
       </w:r>
       <w:r>
         <w:rPr>
+          <w:rFonts w:ascii="Roboto" w:hAnsi="Roboto"/>
           <w:color w:val="333333"/>
           <w:w w:val="90"/>
         </w:rPr>
@@ -145,48 +151,25 @@
       </w:r>
       <w:r>
         <w:rPr>
+          <w:rFonts w:ascii="Roboto" w:hAnsi="Roboto"/>
           <w:color w:val="333333"/>
           <w:w w:val="90"/>
         </w:rPr>
         <w:t>end development. Have certificates of successful completion of the JS and HTML / CSS course.</w:t>
       </w:r>
       <w:r>
+        <w:rPr>
+          <w:rFonts w:ascii="Roboto" w:hAnsi="Roboto"/>
+        </w:rPr>
         <w:t xml:space="preserve"> </w:t>
       </w:r>
       <w:r>
         <w:rPr>
+          <w:rFonts w:ascii="Roboto" w:hAnsi="Roboto"/>
           <w:color w:val="333333"/>
           <w:w w:val="90"/>
         </w:rPr>
-        <w:t>For me, programming, namely Front-end, is a way of expressing myself. I like to learn something new</w:t>
-      </w:r>
-      <w:r>
-        <w:rPr>
-          <w:color w:val="333333"/>
-          <w:w w:val="90"/>
-        </w:rPr>
-        <w:t xml:space="preserve">, it’s </w:t>
-      </w:r>
-      <w:r>
-        <w:rPr>
-          <w:color w:val="333333"/>
-          <w:w w:val="90"/>
-        </w:rPr>
-        <w:t>usually</w:t>
-      </w:r>
-      <w:r>
-        <w:rPr>
-          <w:color w:val="333333"/>
-          <w:w w:val="90"/>
-        </w:rPr>
-        <w:t xml:space="preserve"> funny</w:t>
-      </w:r>
-      <w:r>
-        <w:rPr>
-          <w:color w:val="333333"/>
-          <w:w w:val="90"/>
-        </w:rPr>
-        <w:t>.</w:t>
+        <w:t>For me, programming, namely Front-end, is a way of expressing myself. I like to learn something new, it’s usually funny.</w:t>
       </w:r>
     </w:p>
     <w:p>
@@ -196,6 +179,7 @@
         <w:ind w:left="113" w:right="131" w:firstLine="0"/>
         <w:jc w:val="both"/>
         <w:rPr>
+          <w:rFonts w:ascii="Roboto" w:hAnsi="Roboto"/>
           <w:sz w:val="31"/>
         </w:rPr>
       </w:pPr>
@@ -207,19 +191,21 @@
           <w:tab w:val="left" w:pos="10462"/>
         </w:tabs>
         <w:rPr>
-          <w:rFonts w:ascii="Times New Roman"/>
+          <w:rFonts w:ascii="Roboto" w:hAnsi="Roboto"/>
           <w:b w:val="0"/>
         </w:rPr>
       </w:pPr>
       <w:r>
         <w:rPr>
-          <w:color w:val="90EE90"/>
+          <w:rFonts w:ascii="Roboto" w:hAnsi="Roboto"/>
+          <w:color w:val="006400"/>
           <w:w w:val="95"/>
         </w:rPr>
         <w:t>Tec</w:t>
       </w:r>
       <w:r>
         <w:rPr>
+          <w:rFonts w:ascii="Roboto" w:hAnsi="Roboto"/>
           <w:color w:val="404040" w:themeColor="text1" w:themeTint="BF"/>
           <w:w w:val="95"/>
         </w:rPr>
@@ -227,6 +213,7 @@
       </w:r>
       <w:r>
         <w:rPr>
+          <w:rFonts w:ascii="Roboto" w:hAnsi="Roboto"/>
           <w:color w:val="333333"/>
           <w:spacing w:val="-57"/>
           <w:w w:val="95"/>
@@ -235,6 +222,7 @@
       </w:r>
       <w:r>
         <w:rPr>
+          <w:rFonts w:ascii="Roboto" w:hAnsi="Roboto"/>
           <w:color w:val="333333"/>
           <w:spacing w:val="-3"/>
           <w:w w:val="95"/>
@@ -243,6 +231,7 @@
       </w:r>
       <w:r>
         <w:rPr>
+          <w:rFonts w:ascii="Roboto" w:hAnsi="Roboto"/>
           <w:color w:val="333333"/>
           <w:spacing w:val="-54"/>
         </w:rPr>
@@ -260,11 +249,13 @@
           <w:tab w:val="left" w:pos="286"/>
         </w:tabs>
         <w:rPr>
-          <w:sz w:val="18"/>
-        </w:rPr>
-      </w:pPr>
-      <w:r>
-        <w:rPr>
+          <w:rFonts w:ascii="Roboto" w:hAnsi="Roboto"/>
+          <w:sz w:val="18"/>
+        </w:rPr>
+      </w:pPr>
+      <w:r>
+        <w:rPr>
+          <w:rFonts w:ascii="Roboto" w:hAnsi="Roboto"/>
           <w:color w:val="333333"/>
           <w:sz w:val="18"/>
         </w:rPr>
@@ -283,11 +274,13 @@
         </w:tabs>
         <w:spacing w:before="9"/>
         <w:rPr>
-          <w:sz w:val="18"/>
-        </w:rPr>
-      </w:pPr>
-      <w:r>
-        <w:rPr>
+          <w:rFonts w:ascii="Roboto" w:hAnsi="Roboto"/>
+          <w:sz w:val="18"/>
+        </w:rPr>
+      </w:pPr>
+      <w:r>
+        <w:rPr>
+          <w:rFonts w:ascii="Roboto" w:hAnsi="Roboto"/>
           <w:color w:val="333333"/>
           <w:sz w:val="18"/>
         </w:rPr>
@@ -306,11 +299,13 @@
         </w:tabs>
         <w:spacing w:before="9"/>
         <w:rPr>
-          <w:sz w:val="18"/>
-        </w:rPr>
-      </w:pPr>
-      <w:r>
-        <w:rPr>
+          <w:rFonts w:ascii="Roboto" w:hAnsi="Roboto"/>
+          <w:sz w:val="18"/>
+        </w:rPr>
+      </w:pPr>
+      <w:r>
+        <w:rPr>
+          <w:rFonts w:ascii="Roboto" w:hAnsi="Roboto"/>
           <w:color w:val="333333"/>
           <w:sz w:val="18"/>
         </w:rPr>
@@ -329,11 +324,13 @@
         </w:tabs>
         <w:spacing w:before="9"/>
         <w:rPr>
-          <w:sz w:val="18"/>
-        </w:rPr>
-      </w:pPr>
-      <w:r>
-        <w:rPr>
+          <w:rFonts w:ascii="Roboto" w:hAnsi="Roboto"/>
+          <w:sz w:val="18"/>
+        </w:rPr>
+      </w:pPr>
+      <w:r>
+        <w:rPr>
+          <w:rFonts w:ascii="Roboto" w:hAnsi="Roboto"/>
           <w:color w:val="333333"/>
           <w:sz w:val="18"/>
         </w:rPr>
@@ -352,11 +349,13 @@
         </w:tabs>
         <w:spacing w:before="9"/>
         <w:rPr>
-          <w:sz w:val="18"/>
-        </w:rPr>
-      </w:pPr>
-      <w:r>
-        <w:rPr>
+          <w:rFonts w:ascii="Roboto" w:hAnsi="Roboto"/>
+          <w:sz w:val="18"/>
+        </w:rPr>
+      </w:pPr>
+      <w:r>
+        <w:rPr>
+          <w:rFonts w:ascii="Roboto" w:hAnsi="Roboto"/>
           <w:color w:val="333333"/>
           <w:sz w:val="18"/>
         </w:rPr>
@@ -370,6 +369,7 @@
         </w:tabs>
         <w:spacing w:before="9"/>
         <w:rPr>
+          <w:rFonts w:ascii="Roboto" w:hAnsi="Roboto"/>
           <w:color w:val="333333"/>
           <w:sz w:val="18"/>
         </w:rPr>
@@ -384,12 +384,14 @@
         <w:spacing w:before="9"/>
         <w:ind w:firstLine="0"/>
         <w:rPr>
-          <w:color w:val="333333"/>
-          <w:sz w:val="18"/>
-        </w:rPr>
-      </w:pPr>
-      <w:r>
-        <w:rPr>
+          <w:rFonts w:ascii="Roboto" w:hAnsi="Roboto"/>
+          <w:color w:val="333333"/>
+          <w:sz w:val="18"/>
+        </w:rPr>
+      </w:pPr>
+      <w:r>
+        <w:rPr>
+          <w:rFonts w:ascii="Roboto" w:hAnsi="Roboto"/>
           <w:color w:val="333333"/>
           <w:sz w:val="18"/>
         </w:rPr>
@@ -403,6 +405,7 @@
         </w:tabs>
         <w:spacing w:before="9"/>
         <w:rPr>
+          <w:rFonts w:ascii="Roboto" w:hAnsi="Roboto"/>
           <w:sz w:val="18"/>
         </w:rPr>
       </w:pPr>
@@ -414,19 +417,21 @@
           <w:tab w:val="left" w:pos="10462"/>
         </w:tabs>
         <w:rPr>
-          <w:rFonts w:ascii="Times New Roman"/>
+          <w:rFonts w:ascii="Roboto" w:hAnsi="Roboto"/>
           <w:b w:val="0"/>
         </w:rPr>
       </w:pPr>
       <w:r>
         <w:rPr>
-          <w:color w:val="90EE90"/>
+          <w:rFonts w:ascii="Roboto" w:hAnsi="Roboto"/>
+          <w:color w:val="006400"/>
           <w:w w:val="95"/>
         </w:rPr>
         <w:t>Wor</w:t>
       </w:r>
       <w:r>
         <w:rPr>
+          <w:rFonts w:ascii="Roboto" w:hAnsi="Roboto"/>
           <w:color w:val="333333"/>
           <w:w w:val="95"/>
         </w:rPr>
@@ -434,6 +439,7 @@
       </w:r>
       <w:r>
         <w:rPr>
+          <w:rFonts w:ascii="Roboto" w:hAnsi="Roboto"/>
           <w:color w:val="333333"/>
           <w:spacing w:val="-57"/>
           <w:w w:val="95"/>
@@ -442,6 +448,7 @@
       </w:r>
       <w:r>
         <w:rPr>
+          <w:rFonts w:ascii="Roboto" w:hAnsi="Roboto"/>
           <w:color w:val="333333"/>
           <w:spacing w:val="-3"/>
           <w:w w:val="95"/>
@@ -450,6 +457,7 @@
       </w:r>
       <w:r>
         <w:rPr>
+          <w:rFonts w:ascii="Roboto" w:hAnsi="Roboto"/>
           <w:color w:val="333333"/>
           <w:spacing w:val="-54"/>
         </w:rPr>
@@ -461,12 +469,14 @@
         <w:pStyle w:val="a3"/>
         <w:ind w:left="142" w:firstLine="0"/>
         <w:rPr>
+          <w:rFonts w:ascii="Roboto" w:hAnsi="Roboto"/>
           <w:color w:val="595959" w:themeColor="text1" w:themeTint="A6"/>
           <w:shd w:val="clear" w:color="auto" w:fill="FFFFFF"/>
         </w:rPr>
       </w:pPr>
       <w:r>
         <w:rPr>
+          <w:rFonts w:ascii="Roboto" w:hAnsi="Roboto"/>
           <w:color w:val="595959" w:themeColor="text1" w:themeTint="A6"/>
           <w:shd w:val="clear" w:color="auto" w:fill="FFFFFF"/>
         </w:rPr>
@@ -479,6 +489,7 @@
         <w:spacing w:before="0"/>
         <w:ind w:left="0" w:firstLine="0"/>
         <w:rPr>
+          <w:rFonts w:ascii="Roboto" w:hAnsi="Roboto"/>
           <w:i/>
           <w:sz w:val="25"/>
         </w:rPr>
@@ -491,21 +502,26 @@
           <w:tab w:val="left" w:pos="10462"/>
         </w:tabs>
         <w:rPr>
-          <w:rFonts w:ascii="Times New Roman"/>
+          <w:rFonts w:ascii="Roboto" w:hAnsi="Roboto"/>
           <w:b w:val="0"/>
         </w:rPr>
       </w:pPr>
       <w:r>
         <w:rPr>
-          <w:color w:val="90EE90"/>
+          <w:rFonts w:ascii="Roboto" w:hAnsi="Roboto"/>
+          <w:color w:val="006400"/>
         </w:rPr>
         <w:t>Pro</w:t>
       </w:r>
       <w:r>
+        <w:rPr>
+          <w:rFonts w:ascii="Roboto" w:hAnsi="Roboto"/>
+        </w:rPr>
         <w:t>jects</w:t>
       </w:r>
       <w:r>
         <w:rPr>
+          <w:rFonts w:ascii="Roboto" w:hAnsi="Roboto"/>
           <w:spacing w:val="-54"/>
         </w:rPr>
         <w:t xml:space="preserve"> </w:t>
@@ -515,27 +531,58 @@
       <w:pPr>
         <w:ind w:left="142"/>
         <w:rPr>
-          <w:b/>
-          <w:color w:val="404040" w:themeColor="text1" w:themeTint="BF"/>
-          <w:sz w:val="20"/>
-          <w:szCs w:val="20"/>
-        </w:rPr>
-      </w:pPr>
-      <w:r>
-        <w:rPr>
-          <w:b/>
-          <w:color w:val="404040" w:themeColor="text1" w:themeTint="BF"/>
-          <w:sz w:val="20"/>
-          <w:szCs w:val="20"/>
-        </w:rPr>
-        <w:t>Schedule App</w:t>
-      </w:r>
-      <w:r>
-        <w:rPr>
-          <w:b/>
-          <w:color w:val="404040" w:themeColor="text1" w:themeTint="BF"/>
-          <w:sz w:val="20"/>
-          <w:szCs w:val="20"/>
+          <w:rFonts w:ascii="Roboto" w:hAnsi="Roboto"/>
+          <w:b/>
+          <w:color w:val="404040" w:themeColor="text1" w:themeTint="BF"/>
+          <w:sz w:val="20"/>
+          <w:szCs w:val="20"/>
+        </w:rPr>
+      </w:pPr>
+      <w:r>
+        <w:rPr>
+          <w:rFonts w:ascii="Roboto" w:hAnsi="Roboto"/>
+          <w:b/>
+          <w:color w:val="404040" w:themeColor="text1" w:themeTint="BF"/>
+          <w:sz w:val="20"/>
+          <w:szCs w:val="20"/>
+        </w:rPr>
+        <w:t>Schedule App.</w:t>
+      </w:r>
+    </w:p>
+    <w:p>
+      <w:pPr>
+        <w:ind w:left="142"/>
+        <w:rPr>
+          <w:rFonts w:ascii="Roboto" w:hAnsi="Roboto"/>
+          <w:color w:val="404040" w:themeColor="text1" w:themeTint="BF"/>
+          <w:sz w:val="18"/>
+          <w:szCs w:val="18"/>
+        </w:rPr>
+      </w:pPr>
+      <w:r>
+        <w:rPr>
+          <w:rFonts w:ascii="Roboto" w:hAnsi="Roboto"/>
+          <w:color w:val="404040" w:themeColor="text1" w:themeTint="BF"/>
+          <w:sz w:val="18"/>
+          <w:szCs w:val="18"/>
+        </w:rPr>
+        <w:t>Short description: You can swipe schedule by days or select a date in the range of 2 months and the application will show you the schedule for that day. Also, if there is a new version of the schedule on the server, you can update yours and it will be saved</w:t>
+      </w:r>
+      <w:r>
+        <w:rPr>
+          <w:rFonts w:ascii="Roboto" w:hAnsi="Roboto"/>
+          <w:color w:val="404040" w:themeColor="text1" w:themeTint="BF"/>
+          <w:sz w:val="18"/>
+          <w:szCs w:val="18"/>
+        </w:rPr>
+        <w:t xml:space="preserve"> on your device</w:t>
+      </w:r>
+      <w:r>
+        <w:rPr>
+          <w:rFonts w:ascii="Roboto" w:hAnsi="Roboto"/>
+          <w:color w:val="404040" w:themeColor="text1" w:themeTint="BF"/>
+          <w:sz w:val="18"/>
+          <w:szCs w:val="18"/>
         </w:rPr>
         <w:t>.</w:t>
       </w:r>
@@ -544,74 +591,27 @@
       <w:pPr>
         <w:ind w:left="142"/>
         <w:rPr>
-          <w:color w:val="404040" w:themeColor="text1" w:themeTint="BF"/>
-          <w:sz w:val="18"/>
-          <w:szCs w:val="18"/>
-        </w:rPr>
-      </w:pPr>
-      <w:r>
-        <w:rPr>
-          <w:color w:val="404040" w:themeColor="text1" w:themeTint="BF"/>
-          <w:sz w:val="18"/>
-          <w:szCs w:val="18"/>
-        </w:rPr>
-        <w:t xml:space="preserve">Short description: </w:t>
-      </w:r>
-      <w:r>
-        <w:rPr>
-          <w:color w:val="404040" w:themeColor="text1" w:themeTint="BF"/>
-          <w:sz w:val="18"/>
-          <w:szCs w:val="18"/>
-        </w:rPr>
-        <w:t xml:space="preserve">You can swipe schedule by days or select a date in the range of 2 months and the application will show you the schedule for that day. Also, if there is a new version of the schedule on the server, </w:t>
-      </w:r>
-      <w:r>
-        <w:rPr>
-          <w:color w:val="404040" w:themeColor="text1" w:themeTint="BF"/>
-          <w:sz w:val="18"/>
-          <w:szCs w:val="18"/>
-        </w:rPr>
-        <w:t>you can update yours and it will be saved</w:t>
-      </w:r>
-      <w:r>
-        <w:rPr>
-          <w:color w:val="404040" w:themeColor="text1" w:themeTint="BF"/>
-          <w:sz w:val="18"/>
-          <w:szCs w:val="18"/>
-        </w:rPr>
-        <w:t xml:space="preserve"> on your device</w:t>
-      </w:r>
-      <w:r>
-        <w:rPr>
-          <w:color w:val="404040" w:themeColor="text1" w:themeTint="BF"/>
-          <w:sz w:val="18"/>
-          <w:szCs w:val="18"/>
-        </w:rPr>
-        <w:t>.</w:t>
-      </w:r>
-    </w:p>
-    <w:p>
-      <w:pPr>
-        <w:ind w:left="142"/>
-        <w:rPr>
-          <w:color w:val="404040" w:themeColor="text1" w:themeTint="BF"/>
-          <w:sz w:val="20"/>
-          <w:szCs w:val="20"/>
-        </w:rPr>
-      </w:pPr>
-    </w:p>
-    <w:p>
-      <w:pPr>
-        <w:ind w:left="142"/>
-        <w:rPr>
-          <w:b/>
-          <w:color w:val="404040" w:themeColor="text1" w:themeTint="BF"/>
-          <w:sz w:val="18"/>
-          <w:szCs w:val="18"/>
-        </w:rPr>
-      </w:pPr>
-      <w:r>
-        <w:rPr>
+          <w:rFonts w:ascii="Roboto" w:hAnsi="Roboto"/>
+          <w:color w:val="404040" w:themeColor="text1" w:themeTint="BF"/>
+          <w:sz w:val="20"/>
+          <w:szCs w:val="20"/>
+        </w:rPr>
+      </w:pPr>
+    </w:p>
+    <w:p>
+      <w:pPr>
+        <w:ind w:left="142"/>
+        <w:rPr>
+          <w:rFonts w:ascii="Roboto" w:hAnsi="Roboto"/>
+          <w:b/>
+          <w:color w:val="404040" w:themeColor="text1" w:themeTint="BF"/>
+          <w:sz w:val="18"/>
+          <w:szCs w:val="18"/>
+        </w:rPr>
+      </w:pPr>
+      <w:r>
+        <w:rPr>
+          <w:rFonts w:ascii="Roboto" w:hAnsi="Roboto"/>
           <w:b/>
           <w:color w:val="404040" w:themeColor="text1" w:themeTint="BF"/>
           <w:sz w:val="18"/>
@@ -624,6 +624,7 @@
       <w:pPr>
         <w:ind w:firstLine="142"/>
         <w:rPr>
+          <w:rFonts w:ascii="Roboto" w:hAnsi="Roboto"/>
           <w:color w:val="404040" w:themeColor="text1" w:themeTint="BF"/>
           <w:sz w:val="20"/>
           <w:szCs w:val="20"/>
@@ -633,6 +634,7 @@
         <w:r>
           <w:rPr>
             <w:rStyle w:val="a5"/>
+            <w:rFonts w:ascii="Roboto" w:hAnsi="Roboto"/>
             <w:color w:val="404040" w:themeColor="text1" w:themeTint="BF"/>
             <w:sz w:val="20"/>
             <w:szCs w:val="20"/>
@@ -644,25 +646,28 @@
     <w:p>
       <w:pPr>
         <w:rPr>
-          <w:b/>
-          <w:color w:val="404040" w:themeColor="text1" w:themeTint="BF"/>
-          <w:sz w:val="20"/>
-          <w:szCs w:val="20"/>
-        </w:rPr>
-      </w:pPr>
-    </w:p>
-    <w:p>
-      <w:pPr>
-        <w:ind w:left="142"/>
-        <w:rPr>
-          <w:b/>
-          <w:color w:val="404040" w:themeColor="text1" w:themeTint="BF"/>
-          <w:sz w:val="20"/>
-          <w:szCs w:val="20"/>
-        </w:rPr>
-      </w:pPr>
-      <w:r>
-        <w:rPr>
+          <w:rFonts w:ascii="Roboto" w:hAnsi="Roboto"/>
+          <w:b/>
+          <w:color w:val="404040" w:themeColor="text1" w:themeTint="BF"/>
+          <w:sz w:val="20"/>
+          <w:szCs w:val="20"/>
+        </w:rPr>
+      </w:pPr>
+    </w:p>
+    <w:p>
+      <w:pPr>
+        <w:ind w:left="142"/>
+        <w:rPr>
+          <w:rFonts w:ascii="Roboto" w:hAnsi="Roboto"/>
+          <w:b/>
+          <w:color w:val="404040" w:themeColor="text1" w:themeTint="BF"/>
+          <w:sz w:val="20"/>
+          <w:szCs w:val="20"/>
+        </w:rPr>
+      </w:pPr>
+      <w:r>
+        <w:rPr>
+          <w:rFonts w:ascii="Roboto" w:hAnsi="Roboto"/>
           <w:b/>
           <w:color w:val="404040" w:themeColor="text1" w:themeTint="BF"/>
           <w:sz w:val="20"/>
@@ -675,13 +680,15 @@
       <w:pPr>
         <w:ind w:left="142"/>
         <w:rPr>
-          <w:color w:val="404040" w:themeColor="text1" w:themeTint="BF"/>
-          <w:sz w:val="18"/>
-          <w:szCs w:val="18"/>
-        </w:rPr>
-      </w:pPr>
-      <w:r>
-        <w:rPr>
+          <w:rFonts w:ascii="Roboto" w:hAnsi="Roboto"/>
+          <w:color w:val="404040" w:themeColor="text1" w:themeTint="BF"/>
+          <w:sz w:val="18"/>
+          <w:szCs w:val="18"/>
+        </w:rPr>
+      </w:pPr>
+      <w:r>
+        <w:rPr>
+          <w:rFonts w:ascii="Roboto" w:hAnsi="Roboto"/>
           <w:color w:val="404040" w:themeColor="text1" w:themeTint="BF"/>
           <w:sz w:val="18"/>
           <w:szCs w:val="18"/>
@@ -690,6 +697,7 @@
       </w:r>
       <w:r>
         <w:rPr>
+          <w:rFonts w:ascii="Roboto" w:hAnsi="Roboto"/>
           <w:color w:val="404040" w:themeColor="text1" w:themeTint="BF"/>
           <w:sz w:val="18"/>
           <w:szCs w:val="18"/>
@@ -698,6 +706,7 @@
       </w:r>
       <w:r>
         <w:rPr>
+          <w:rFonts w:ascii="Roboto" w:hAnsi="Roboto"/>
           <w:color w:val="404040" w:themeColor="text1" w:themeTint="BF"/>
           <w:sz w:val="18"/>
           <w:szCs w:val="18"/>
@@ -709,24 +718,27 @@
       <w:pPr>
         <w:ind w:left="142"/>
         <w:rPr>
-          <w:color w:val="404040" w:themeColor="text1" w:themeTint="BF"/>
-          <w:sz w:val="20"/>
-          <w:szCs w:val="20"/>
-        </w:rPr>
-      </w:pPr>
-    </w:p>
-    <w:p>
-      <w:pPr>
-        <w:ind w:left="142"/>
-        <w:rPr>
-          <w:b/>
-          <w:color w:val="404040" w:themeColor="text1" w:themeTint="BF"/>
-          <w:sz w:val="18"/>
-          <w:szCs w:val="18"/>
-        </w:rPr>
-      </w:pPr>
-      <w:r>
-        <w:rPr>
+          <w:rFonts w:ascii="Roboto" w:hAnsi="Roboto"/>
+          <w:color w:val="404040" w:themeColor="text1" w:themeTint="BF"/>
+          <w:sz w:val="20"/>
+          <w:szCs w:val="20"/>
+        </w:rPr>
+      </w:pPr>
+    </w:p>
+    <w:p>
+      <w:pPr>
+        <w:ind w:left="142"/>
+        <w:rPr>
+          <w:rFonts w:ascii="Roboto" w:hAnsi="Roboto"/>
+          <w:b/>
+          <w:color w:val="404040" w:themeColor="text1" w:themeTint="BF"/>
+          <w:sz w:val="18"/>
+          <w:szCs w:val="18"/>
+        </w:rPr>
+      </w:pPr>
+      <w:r>
+        <w:rPr>
+          <w:rFonts w:ascii="Roboto" w:hAnsi="Roboto"/>
           <w:b/>
           <w:color w:val="404040" w:themeColor="text1" w:themeTint="BF"/>
           <w:sz w:val="18"/>
@@ -739,6 +751,7 @@
       <w:pPr>
         <w:ind w:left="142"/>
         <w:rPr>
+          <w:rFonts w:ascii="Roboto" w:hAnsi="Roboto"/>
           <w:color w:val="404040" w:themeColor="text1" w:themeTint="BF"/>
           <w:sz w:val="20"/>
           <w:szCs w:val="20"/>
@@ -748,6 +761,7 @@
         <w:r>
           <w:rPr>
             <w:rStyle w:val="a5"/>
+            <w:rFonts w:ascii="Roboto" w:hAnsi="Roboto"/>
             <w:color w:val="404040" w:themeColor="text1" w:themeTint="BF"/>
             <w:sz w:val="20"/>
             <w:szCs w:val="20"/>
@@ -760,24 +774,27 @@
       <w:pPr>
         <w:ind w:left="142"/>
         <w:rPr>
-          <w:color w:val="404040" w:themeColor="text1" w:themeTint="BF"/>
-          <w:sz w:val="20"/>
-          <w:szCs w:val="20"/>
-        </w:rPr>
-      </w:pPr>
-    </w:p>
-    <w:p>
-      <w:pPr>
-        <w:ind w:left="142"/>
-        <w:rPr>
-          <w:b/>
-          <w:color w:val="404040" w:themeColor="text1" w:themeTint="BF"/>
-          <w:sz w:val="18"/>
-          <w:szCs w:val="18"/>
-        </w:rPr>
-      </w:pPr>
-      <w:r>
-        <w:rPr>
+          <w:rFonts w:ascii="Roboto" w:hAnsi="Roboto"/>
+          <w:color w:val="404040" w:themeColor="text1" w:themeTint="BF"/>
+          <w:sz w:val="20"/>
+          <w:szCs w:val="20"/>
+        </w:rPr>
+      </w:pPr>
+    </w:p>
+    <w:p>
+      <w:pPr>
+        <w:ind w:left="142"/>
+        <w:rPr>
+          <w:rFonts w:ascii="Roboto" w:hAnsi="Roboto"/>
+          <w:b/>
+          <w:color w:val="404040" w:themeColor="text1" w:themeTint="BF"/>
+          <w:sz w:val="18"/>
+          <w:szCs w:val="18"/>
+        </w:rPr>
+      </w:pPr>
+      <w:r>
+        <w:rPr>
+          <w:rFonts w:ascii="Roboto" w:hAnsi="Roboto"/>
           <w:b/>
           <w:color w:val="404040" w:themeColor="text1" w:themeTint="BF"/>
           <w:sz w:val="18"/>
@@ -790,6 +807,7 @@
       <w:pPr>
         <w:ind w:left="142"/>
         <w:rPr>
+          <w:rFonts w:ascii="Roboto" w:hAnsi="Roboto"/>
           <w:color w:val="404040" w:themeColor="text1" w:themeTint="BF"/>
           <w:sz w:val="20"/>
           <w:szCs w:val="20"/>
@@ -799,6 +817,7 @@
         <w:r>
           <w:rPr>
             <w:rStyle w:val="a5"/>
+            <w:rFonts w:ascii="Roboto" w:hAnsi="Roboto"/>
             <w:color w:val="404040" w:themeColor="text1" w:themeTint="BF"/>
             <w:sz w:val="20"/>
             <w:szCs w:val="20"/>
@@ -811,24 +830,27 @@
       <w:pPr>
         <w:ind w:left="142"/>
         <w:rPr>
-          <w:color w:val="404040" w:themeColor="text1" w:themeTint="BF"/>
-          <w:sz w:val="20"/>
-          <w:szCs w:val="20"/>
-        </w:rPr>
-      </w:pPr>
-    </w:p>
-    <w:p>
-      <w:pPr>
-        <w:ind w:left="142"/>
-        <w:rPr>
-          <w:b/>
-          <w:color w:val="404040" w:themeColor="text1" w:themeTint="BF"/>
-          <w:sz w:val="20"/>
-          <w:szCs w:val="20"/>
-        </w:rPr>
-      </w:pPr>
-      <w:r>
-        <w:rPr>
+          <w:rFonts w:ascii="Roboto" w:hAnsi="Roboto"/>
+          <w:color w:val="404040" w:themeColor="text1" w:themeTint="BF"/>
+          <w:sz w:val="20"/>
+          <w:szCs w:val="20"/>
+        </w:rPr>
+      </w:pPr>
+    </w:p>
+    <w:p>
+      <w:pPr>
+        <w:ind w:left="142"/>
+        <w:rPr>
+          <w:rFonts w:ascii="Roboto" w:hAnsi="Roboto"/>
+          <w:b/>
+          <w:color w:val="404040" w:themeColor="text1" w:themeTint="BF"/>
+          <w:sz w:val="20"/>
+          <w:szCs w:val="20"/>
+        </w:rPr>
+      </w:pPr>
+      <w:r>
+        <w:rPr>
+          <w:rFonts w:ascii="Roboto" w:hAnsi="Roboto"/>
           <w:b/>
           <w:color w:val="404040" w:themeColor="text1" w:themeTint="BF"/>
           <w:sz w:val="20"/>
@@ -841,13 +863,15 @@
       <w:pPr>
         <w:ind w:left="142"/>
         <w:rPr>
-          <w:color w:val="404040" w:themeColor="text1" w:themeTint="BF"/>
-          <w:sz w:val="18"/>
-          <w:szCs w:val="18"/>
-        </w:rPr>
-      </w:pPr>
-      <w:r>
-        <w:rPr>
+          <w:rFonts w:ascii="Roboto" w:hAnsi="Roboto"/>
+          <w:color w:val="404040" w:themeColor="text1" w:themeTint="BF"/>
+          <w:sz w:val="18"/>
+          <w:szCs w:val="18"/>
+        </w:rPr>
+      </w:pPr>
+      <w:r>
+        <w:rPr>
+          <w:rFonts w:ascii="Roboto" w:hAnsi="Roboto"/>
           <w:color w:val="404040" w:themeColor="text1" w:themeTint="BF"/>
           <w:sz w:val="18"/>
           <w:szCs w:val="18"/>
@@ -856,7 +880,7 @@
       </w:r>
       <w:r>
         <w:rPr>
-          <w:rFonts w:ascii="Arial" w:hAnsi="Arial" w:cs="Arial"/>
+          <w:rFonts w:ascii="Roboto" w:hAnsi="Roboto" w:cs="Arial"/>
           <w:color w:val="333333"/>
           <w:sz w:val="18"/>
           <w:szCs w:val="18"/>
@@ -866,7 +890,7 @@
       </w:r>
       <w:r>
         <w:rPr>
-          <w:rFonts w:ascii="Arial" w:hAnsi="Arial" w:cs="Arial"/>
+          <w:rFonts w:ascii="Roboto" w:hAnsi="Roboto" w:cs="Arial"/>
           <w:color w:val="333333"/>
           <w:sz w:val="18"/>
           <w:szCs w:val="18"/>
@@ -875,7 +899,7 @@
       </w:r>
       <w:r>
         <w:rPr>
-          <w:rFonts w:ascii="Arial" w:hAnsi="Arial" w:cs="Arial"/>
+          <w:rFonts w:ascii="Roboto" w:hAnsi="Roboto" w:cs="Arial"/>
           <w:color w:val="333333"/>
           <w:sz w:val="18"/>
           <w:szCs w:val="18"/>
@@ -885,6 +909,7 @@
       </w:r>
       <w:r>
         <w:rPr>
+          <w:rFonts w:ascii="Roboto" w:hAnsi="Roboto"/>
           <w:color w:val="404040" w:themeColor="text1" w:themeTint="BF"/>
           <w:sz w:val="18"/>
           <w:szCs w:val="18"/>
@@ -896,16 +921,18 @@
       <w:pPr>
         <w:ind w:left="142"/>
         <w:rPr>
-          <w:color w:val="404040" w:themeColor="text1" w:themeTint="BF"/>
-          <w:sz w:val="20"/>
-          <w:szCs w:val="20"/>
-        </w:rPr>
-      </w:pPr>
-    </w:p>
-    <w:p>
-      <w:pPr>
-        <w:ind w:left="142"/>
-        <w:rPr>
+          <w:rFonts w:ascii="Roboto" w:hAnsi="Roboto"/>
+          <w:color w:val="404040" w:themeColor="text1" w:themeTint="BF"/>
+          <w:sz w:val="20"/>
+          <w:szCs w:val="20"/>
+        </w:rPr>
+      </w:pPr>
+    </w:p>
+    <w:p>
+      <w:pPr>
+        <w:ind w:left="142"/>
+        <w:rPr>
+          <w:rFonts w:ascii="Roboto" w:hAnsi="Roboto"/>
           <w:b/>
           <w:color w:val="92D050"/>
           <w:sz w:val="18"/>
@@ -914,6 +941,7 @@
       </w:pPr>
       <w:r>
         <w:rPr>
+          <w:rFonts w:ascii="Roboto" w:hAnsi="Roboto"/>
           <w:b/>
           <w:color w:val="404040" w:themeColor="text1" w:themeTint="BF"/>
           <w:sz w:val="18"/>
@@ -926,6 +954,7 @@
       <w:pPr>
         <w:ind w:left="142"/>
         <w:rPr>
+          <w:rFonts w:ascii="Roboto" w:hAnsi="Roboto"/>
           <w:color w:val="404040" w:themeColor="text1" w:themeTint="BF"/>
           <w:sz w:val="20"/>
           <w:szCs w:val="20"/>
@@ -935,6 +964,7 @@
         <w:r>
           <w:rPr>
             <w:rStyle w:val="a5"/>
+            <w:rFonts w:ascii="Roboto" w:hAnsi="Roboto"/>
             <w:color w:val="404040" w:themeColor="text1" w:themeTint="BF"/>
             <w:sz w:val="20"/>
             <w:szCs w:val="20"/>
@@ -947,16 +977,18 @@
       <w:pPr>
         <w:ind w:left="142"/>
         <w:rPr>
-          <w:color w:val="404040" w:themeColor="text1" w:themeTint="BF"/>
-          <w:sz w:val="20"/>
-          <w:szCs w:val="20"/>
-        </w:rPr>
-      </w:pPr>
-    </w:p>
-    <w:p>
-      <w:pPr>
-        <w:ind w:left="142"/>
-        <w:rPr>
+          <w:rFonts w:ascii="Roboto" w:hAnsi="Roboto"/>
+          <w:color w:val="404040" w:themeColor="text1" w:themeTint="BF"/>
+          <w:sz w:val="20"/>
+          <w:szCs w:val="20"/>
+        </w:rPr>
+      </w:pPr>
+    </w:p>
+    <w:p>
+      <w:pPr>
+        <w:ind w:left="142"/>
+        <w:rPr>
+          <w:rFonts w:ascii="Roboto" w:hAnsi="Roboto"/>
           <w:b/>
           <w:color w:val="92D050"/>
           <w:sz w:val="18"/>
@@ -965,6 +997,7 @@
       </w:pPr>
       <w:r>
         <w:rPr>
+          <w:rFonts w:ascii="Roboto" w:hAnsi="Roboto"/>
           <w:b/>
           <w:color w:val="404040" w:themeColor="text1" w:themeTint="BF"/>
           <w:sz w:val="18"/>
@@ -977,6 +1010,7 @@
       <w:pPr>
         <w:ind w:left="142"/>
         <w:rPr>
+          <w:rFonts w:ascii="Roboto" w:hAnsi="Roboto"/>
           <w:color w:val="404040" w:themeColor="text1" w:themeTint="BF"/>
           <w:sz w:val="20"/>
           <w:szCs w:val="20"/>
@@ -985,6 +1019,7 @@
       <w:r>
         <w:rPr>
           <w:rStyle w:val="a5"/>
+          <w:rFonts w:ascii="Roboto" w:hAnsi="Roboto"/>
           <w:color w:val="404040" w:themeColor="text1" w:themeTint="BF"/>
           <w:sz w:val="20"/>
           <w:szCs w:val="20"/>
@@ -996,24 +1031,27 @@
       <w:pPr>
         <w:ind w:left="142"/>
         <w:rPr>
-          <w:color w:val="404040" w:themeColor="text1" w:themeTint="BF"/>
-          <w:sz w:val="20"/>
-          <w:szCs w:val="20"/>
-        </w:rPr>
-      </w:pPr>
-    </w:p>
-    <w:p>
-      <w:pPr>
-        <w:ind w:left="142"/>
-        <w:rPr>
-          <w:b/>
-          <w:color w:val="404040" w:themeColor="text1" w:themeTint="BF"/>
-          <w:sz w:val="20"/>
-          <w:szCs w:val="20"/>
-        </w:rPr>
-      </w:pPr>
-      <w:r>
-        <w:rPr>
+          <w:rFonts w:ascii="Roboto" w:hAnsi="Roboto"/>
+          <w:color w:val="404040" w:themeColor="text1" w:themeTint="BF"/>
+          <w:sz w:val="20"/>
+          <w:szCs w:val="20"/>
+        </w:rPr>
+      </w:pPr>
+    </w:p>
+    <w:p>
+      <w:pPr>
+        <w:ind w:left="142"/>
+        <w:rPr>
+          <w:rFonts w:ascii="Roboto" w:hAnsi="Roboto"/>
+          <w:b/>
+          <w:color w:val="404040" w:themeColor="text1" w:themeTint="BF"/>
+          <w:sz w:val="20"/>
+          <w:szCs w:val="20"/>
+        </w:rPr>
+      </w:pPr>
+      <w:r>
+        <w:rPr>
+          <w:rFonts w:ascii="Roboto" w:hAnsi="Roboto"/>
           <w:b/>
           <w:color w:val="404040" w:themeColor="text1" w:themeTint="BF"/>
           <w:sz w:val="20"/>
@@ -1023,6 +1061,7 @@
       </w:r>
       <w:r>
         <w:rPr>
+          <w:rFonts w:ascii="Roboto" w:hAnsi="Roboto"/>
           <w:b/>
           <w:color w:val="404040" w:themeColor="text1" w:themeTint="BF"/>
           <w:sz w:val="20"/>
@@ -1035,13 +1074,15 @@
       <w:pPr>
         <w:ind w:left="142"/>
         <w:rPr>
-          <w:color w:val="404040" w:themeColor="text1" w:themeTint="BF"/>
-          <w:sz w:val="18"/>
-          <w:szCs w:val="18"/>
-        </w:rPr>
-      </w:pPr>
-      <w:r>
-        <w:rPr>
+          <w:rFonts w:ascii="Roboto" w:hAnsi="Roboto"/>
+          <w:color w:val="404040" w:themeColor="text1" w:themeTint="BF"/>
+          <w:sz w:val="18"/>
+          <w:szCs w:val="18"/>
+        </w:rPr>
+      </w:pPr>
+      <w:r>
+        <w:rPr>
+          <w:rFonts w:ascii="Roboto" w:hAnsi="Roboto"/>
           <w:color w:val="404040" w:themeColor="text1" w:themeTint="BF"/>
           <w:sz w:val="18"/>
           <w:szCs w:val="18"/>
@@ -1050,39 +1091,31 @@
       </w:r>
       <w:r>
         <w:rPr>
-          <w:rFonts w:ascii="Arial" w:hAnsi="Arial" w:cs="Arial"/>
+          <w:rFonts w:ascii="Roboto" w:hAnsi="Roboto" w:cs="Arial"/>
           <w:color w:val="333333"/>
           <w:sz w:val="18"/>
           <w:szCs w:val="18"/>
           <w:shd w:val="clear" w:color="auto" w:fill="FFFFFF"/>
         </w:rPr>
-        <w:t>In this application you can add and delete your note, switch theme, sign in and sign up. All data storing in firebase database</w:t>
-      </w:r>
-      <w:r>
-        <w:rPr>
-          <w:rFonts w:ascii="Arial" w:hAnsi="Arial" w:cs="Arial"/>
-          <w:color w:val="333333"/>
-          <w:sz w:val="18"/>
-          <w:szCs w:val="18"/>
-          <w:shd w:val="clear" w:color="auto" w:fill="FFFFFF"/>
-        </w:rPr>
-        <w:t>.</w:t>
-      </w:r>
-    </w:p>
-    <w:p>
-      <w:pPr>
-        <w:ind w:left="142"/>
-        <w:rPr>
-          <w:color w:val="404040" w:themeColor="text1" w:themeTint="BF"/>
-          <w:sz w:val="20"/>
-          <w:szCs w:val="20"/>
-        </w:rPr>
-      </w:pPr>
-    </w:p>
-    <w:p>
-      <w:pPr>
-        <w:ind w:left="142"/>
-        <w:rPr>
+        <w:t>In this application you can add and delete your note, switch theme, sign in and sign up. All data storing in firebase database.</w:t>
+      </w:r>
+    </w:p>
+    <w:p>
+      <w:pPr>
+        <w:ind w:left="142"/>
+        <w:rPr>
+          <w:rFonts w:ascii="Roboto" w:hAnsi="Roboto"/>
+          <w:color w:val="404040" w:themeColor="text1" w:themeTint="BF"/>
+          <w:sz w:val="20"/>
+          <w:szCs w:val="20"/>
+        </w:rPr>
+      </w:pPr>
+    </w:p>
+    <w:p>
+      <w:pPr>
+        <w:ind w:left="142"/>
+        <w:rPr>
+          <w:rFonts w:ascii="Roboto" w:hAnsi="Roboto"/>
           <w:b/>
           <w:color w:val="92D050"/>
           <w:sz w:val="18"/>
@@ -1091,6 +1124,7 @@
       </w:pPr>
       <w:r>
         <w:rPr>
+          <w:rFonts w:ascii="Roboto" w:hAnsi="Roboto"/>
           <w:b/>
           <w:color w:val="404040" w:themeColor="text1" w:themeTint="BF"/>
           <w:sz w:val="18"/>
@@ -1103,6 +1137,7 @@
       <w:pPr>
         <w:ind w:left="142"/>
         <w:rPr>
+          <w:rFonts w:ascii="Roboto" w:hAnsi="Roboto"/>
           <w:color w:val="404040" w:themeColor="text1" w:themeTint="BF"/>
           <w:sz w:val="20"/>
           <w:szCs w:val="20"/>
@@ -1112,6 +1147,7 @@
         <w:r>
           <w:rPr>
             <w:rStyle w:val="a5"/>
+            <w:rFonts w:ascii="Roboto" w:hAnsi="Roboto"/>
             <w:color w:val="404040" w:themeColor="text1" w:themeTint="BF"/>
             <w:sz w:val="20"/>
             <w:szCs w:val="20"/>
@@ -1124,16 +1160,18 @@
       <w:pPr>
         <w:ind w:left="142"/>
         <w:rPr>
-          <w:color w:val="404040" w:themeColor="text1" w:themeTint="BF"/>
-          <w:sz w:val="20"/>
-          <w:szCs w:val="20"/>
-        </w:rPr>
-      </w:pPr>
-    </w:p>
-    <w:p>
-      <w:pPr>
-        <w:ind w:left="142"/>
-        <w:rPr>
+          <w:rFonts w:ascii="Roboto" w:hAnsi="Roboto"/>
+          <w:color w:val="404040" w:themeColor="text1" w:themeTint="BF"/>
+          <w:sz w:val="20"/>
+          <w:szCs w:val="20"/>
+        </w:rPr>
+      </w:pPr>
+    </w:p>
+    <w:p>
+      <w:pPr>
+        <w:ind w:left="142"/>
+        <w:rPr>
+          <w:rFonts w:ascii="Roboto" w:hAnsi="Roboto"/>
           <w:b/>
           <w:color w:val="92D050"/>
           <w:sz w:val="18"/>
@@ -1142,6 +1180,7 @@
       </w:pPr>
       <w:r>
         <w:rPr>
+          <w:rFonts w:ascii="Roboto" w:hAnsi="Roboto"/>
           <w:b/>
           <w:color w:val="404040" w:themeColor="text1" w:themeTint="BF"/>
           <w:sz w:val="18"/>
@@ -1151,6 +1190,7 @@
       </w:r>
       <w:r>
         <w:rPr>
+          <w:rFonts w:ascii="Roboto" w:hAnsi="Roboto"/>
           <w:b/>
           <w:color w:val="404040" w:themeColor="text1" w:themeTint="BF"/>
           <w:sz w:val="18"/>
@@ -1163,6 +1203,7 @@
       <w:pPr>
         <w:ind w:left="142"/>
         <w:rPr>
+          <w:rFonts w:ascii="Roboto" w:hAnsi="Roboto"/>
           <w:color w:val="404040" w:themeColor="text1" w:themeTint="BF"/>
           <w:sz w:val="20"/>
           <w:szCs w:val="20"/>
@@ -1171,6 +1212,7 @@
       <w:r>
         <w:rPr>
           <w:rStyle w:val="a5"/>
+          <w:rFonts w:ascii="Roboto" w:hAnsi="Roboto"/>
           <w:color w:val="404040" w:themeColor="text1" w:themeTint="BF"/>
           <w:sz w:val="20"/>
           <w:szCs w:val="20"/>
@@ -1182,25 +1224,28 @@
       <w:pPr>
         <w:ind w:left="142"/>
         <w:rPr>
-          <w:b/>
-          <w:color w:val="404040" w:themeColor="text1" w:themeTint="BF"/>
-          <w:sz w:val="20"/>
-          <w:szCs w:val="20"/>
-        </w:rPr>
-      </w:pPr>
-    </w:p>
-    <w:p>
-      <w:pPr>
-        <w:ind w:left="142"/>
-        <w:rPr>
-          <w:b/>
-          <w:color w:val="404040" w:themeColor="text1" w:themeTint="BF"/>
-          <w:sz w:val="20"/>
-          <w:szCs w:val="20"/>
-        </w:rPr>
-      </w:pPr>
-      <w:r>
-        <w:rPr>
+          <w:rFonts w:ascii="Roboto" w:hAnsi="Roboto"/>
+          <w:b/>
+          <w:color w:val="404040" w:themeColor="text1" w:themeTint="BF"/>
+          <w:sz w:val="20"/>
+          <w:szCs w:val="20"/>
+        </w:rPr>
+      </w:pPr>
+    </w:p>
+    <w:p>
+      <w:pPr>
+        <w:ind w:left="142"/>
+        <w:rPr>
+          <w:rFonts w:ascii="Roboto" w:hAnsi="Roboto"/>
+          <w:b/>
+          <w:color w:val="404040" w:themeColor="text1" w:themeTint="BF"/>
+          <w:sz w:val="20"/>
+          <w:szCs w:val="20"/>
+        </w:rPr>
+      </w:pPr>
+      <w:r>
+        <w:rPr>
+          <w:rFonts w:ascii="Roboto" w:hAnsi="Roboto"/>
           <w:b/>
           <w:color w:val="404040" w:themeColor="text1" w:themeTint="BF"/>
           <w:sz w:val="20"/>
@@ -1213,13 +1258,15 @@
       <w:pPr>
         <w:ind w:left="142"/>
         <w:rPr>
-          <w:color w:val="404040" w:themeColor="text1" w:themeTint="BF"/>
-          <w:sz w:val="18"/>
-          <w:szCs w:val="18"/>
-        </w:rPr>
-      </w:pPr>
-      <w:r>
-        <w:rPr>
+          <w:rFonts w:ascii="Roboto" w:hAnsi="Roboto"/>
+          <w:color w:val="404040" w:themeColor="text1" w:themeTint="BF"/>
+          <w:sz w:val="18"/>
+          <w:szCs w:val="18"/>
+        </w:rPr>
+      </w:pPr>
+      <w:r>
+        <w:rPr>
+          <w:rFonts w:ascii="Roboto" w:hAnsi="Roboto"/>
           <w:color w:val="404040" w:themeColor="text1" w:themeTint="BF"/>
           <w:sz w:val="18"/>
           <w:szCs w:val="18"/>
@@ -1228,7 +1275,7 @@
       </w:r>
       <w:r>
         <w:rPr>
-          <w:rFonts w:ascii="Arial" w:hAnsi="Arial" w:cs="Arial"/>
+          <w:rFonts w:ascii="Roboto" w:hAnsi="Roboto" w:cs="Arial"/>
           <w:color w:val="333333"/>
           <w:sz w:val="18"/>
           <w:szCs w:val="18"/>
@@ -1241,30 +1288,32 @@
       <w:pPr>
         <w:ind w:left="142"/>
         <w:rPr>
-          <w:color w:val="404040" w:themeColor="text1" w:themeTint="BF"/>
-          <w:sz w:val="20"/>
-          <w:szCs w:val="20"/>
-        </w:rPr>
-      </w:pPr>
-    </w:p>
-    <w:p>
-      <w:pPr>
-        <w:ind w:left="142"/>
-        <w:rPr>
-          <w:b/>
-          <w:color w:val="404040" w:themeColor="text1" w:themeTint="BF"/>
-          <w:sz w:val="18"/>
-          <w:szCs w:val="18"/>
-        </w:rPr>
-      </w:pPr>
-      <w:r>
-        <w:rPr>
-          <w:b/>
-          <w:color w:val="404040" w:themeColor="text1" w:themeTint="BF"/>
-          <w:sz w:val="18"/>
-          <w:szCs w:val="18"/>
-        </w:rPr>
-        <w:lastRenderedPageBreak/>
+          <w:rFonts w:ascii="Roboto" w:hAnsi="Roboto"/>
+          <w:color w:val="404040" w:themeColor="text1" w:themeTint="BF"/>
+          <w:sz w:val="20"/>
+          <w:szCs w:val="20"/>
+        </w:rPr>
+      </w:pPr>
+    </w:p>
+    <w:p>
+      <w:pPr>
+        <w:ind w:left="142"/>
+        <w:rPr>
+          <w:rFonts w:ascii="Roboto" w:hAnsi="Roboto"/>
+          <w:b/>
+          <w:color w:val="404040" w:themeColor="text1" w:themeTint="BF"/>
+          <w:sz w:val="18"/>
+          <w:szCs w:val="18"/>
+        </w:rPr>
+      </w:pPr>
+      <w:r>
+        <w:rPr>
+          <w:rFonts w:ascii="Roboto" w:hAnsi="Roboto"/>
+          <w:b/>
+          <w:color w:val="404040" w:themeColor="text1" w:themeTint="BF"/>
+          <w:sz w:val="18"/>
+          <w:szCs w:val="18"/>
+        </w:rPr>
         <w:t>Link to the Git repository:</w:t>
       </w:r>
     </w:p>
@@ -1272,6 +1321,7 @@
       <w:pPr>
         <w:ind w:left="142"/>
         <w:rPr>
+          <w:rFonts w:ascii="Roboto" w:hAnsi="Roboto"/>
           <w:color w:val="404040" w:themeColor="text1" w:themeTint="BF"/>
           <w:sz w:val="20"/>
           <w:szCs w:val="20"/>
@@ -1281,6 +1331,7 @@
         <w:r>
           <w:rPr>
             <w:rStyle w:val="a5"/>
+            <w:rFonts w:ascii="Roboto" w:hAnsi="Roboto"/>
             <w:color w:val="404040" w:themeColor="text1" w:themeTint="BF"/>
             <w:sz w:val="20"/>
             <w:szCs w:val="20"/>
@@ -1293,29 +1344,33 @@
       <w:pPr>
         <w:ind w:left="142"/>
         <w:rPr>
-          <w:color w:val="404040" w:themeColor="text1" w:themeTint="BF"/>
-          <w:sz w:val="20"/>
-          <w:szCs w:val="20"/>
-        </w:rPr>
-      </w:pPr>
-    </w:p>
-    <w:p>
-      <w:pPr>
-        <w:ind w:left="142"/>
-        <w:rPr>
-          <w:b/>
-          <w:color w:val="404040" w:themeColor="text1" w:themeTint="BF"/>
-          <w:sz w:val="18"/>
-          <w:szCs w:val="18"/>
-        </w:rPr>
-      </w:pPr>
-      <w:r>
-        <w:rPr>
-          <w:b/>
-          <w:color w:val="404040" w:themeColor="text1" w:themeTint="BF"/>
-          <w:sz w:val="18"/>
-          <w:szCs w:val="18"/>
-        </w:rPr>
+          <w:rFonts w:ascii="Roboto" w:hAnsi="Roboto"/>
+          <w:color w:val="404040" w:themeColor="text1" w:themeTint="BF"/>
+          <w:sz w:val="20"/>
+          <w:szCs w:val="20"/>
+        </w:rPr>
+      </w:pPr>
+    </w:p>
+    <w:p>
+      <w:pPr>
+        <w:ind w:left="142"/>
+        <w:rPr>
+          <w:rFonts w:ascii="Roboto" w:hAnsi="Roboto"/>
+          <w:b/>
+          <w:color w:val="404040" w:themeColor="text1" w:themeTint="BF"/>
+          <w:sz w:val="18"/>
+          <w:szCs w:val="18"/>
+        </w:rPr>
+      </w:pPr>
+      <w:r>
+        <w:rPr>
+          <w:rFonts w:ascii="Roboto" w:hAnsi="Roboto"/>
+          <w:b/>
+          <w:color w:val="404040" w:themeColor="text1" w:themeTint="BF"/>
+          <w:sz w:val="18"/>
+          <w:szCs w:val="18"/>
+        </w:rPr>
+        <w:lastRenderedPageBreak/>
         <w:t>Link to Heroku:</w:t>
       </w:r>
     </w:p>
@@ -1323,6 +1378,7 @@
       <w:pPr>
         <w:ind w:left="142"/>
         <w:rPr>
+          <w:rFonts w:ascii="Roboto" w:hAnsi="Roboto"/>
           <w:color w:val="404040" w:themeColor="text1" w:themeTint="BF"/>
           <w:sz w:val="20"/>
           <w:szCs w:val="20"/>
@@ -1332,6 +1388,7 @@
         <w:r>
           <w:rPr>
             <w:rStyle w:val="a5"/>
+            <w:rFonts w:ascii="Roboto" w:hAnsi="Roboto"/>
             <w:color w:val="404040" w:themeColor="text1" w:themeTint="BF"/>
             <w:sz w:val="20"/>
             <w:szCs w:val="20"/>
@@ -1346,6 +1403,7 @@
         <w:spacing w:before="4"/>
         <w:ind w:left="0" w:firstLine="0"/>
         <w:rPr>
+          <w:rFonts w:ascii="Roboto" w:hAnsi="Roboto"/>
           <w:sz w:val="29"/>
         </w:rPr>
       </w:pPr>
@@ -1357,19 +1415,21 @@
           <w:tab w:val="left" w:pos="10462"/>
         </w:tabs>
         <w:rPr>
-          <w:rFonts w:ascii="Times New Roman"/>
+          <w:rFonts w:ascii="Roboto" w:hAnsi="Roboto"/>
           <w:b w:val="0"/>
         </w:rPr>
       </w:pPr>
       <w:r>
         <w:rPr>
-          <w:color w:val="90EE90"/>
+          <w:rFonts w:ascii="Roboto" w:hAnsi="Roboto"/>
+          <w:color w:val="006400"/>
           <w:w w:val="95"/>
         </w:rPr>
         <w:t>Add</w:t>
       </w:r>
       <w:r>
         <w:rPr>
+          <w:rFonts w:ascii="Roboto" w:hAnsi="Roboto"/>
           <w:color w:val="404040" w:themeColor="text1" w:themeTint="BF"/>
           <w:w w:val="95"/>
         </w:rPr>
@@ -1377,6 +1437,7 @@
       </w:r>
       <w:r>
         <w:rPr>
+          <w:rFonts w:ascii="Roboto" w:hAnsi="Roboto"/>
           <w:color w:val="333333"/>
           <w:spacing w:val="-57"/>
           <w:w w:val="95"/>
@@ -1385,6 +1446,7 @@
       </w:r>
       <w:r>
         <w:rPr>
+          <w:rFonts w:ascii="Roboto" w:hAnsi="Roboto"/>
           <w:color w:val="333333"/>
           <w:spacing w:val="-3"/>
           <w:w w:val="95"/>
@@ -1393,6 +1455,7 @@
       </w:r>
       <w:r>
         <w:rPr>
+          <w:rFonts w:ascii="Roboto" w:hAnsi="Roboto"/>
           <w:color w:val="333333"/>
           <w:spacing w:val="-54"/>
         </w:rPr>
@@ -1410,20 +1473,16 @@
           <w:tab w:val="left" w:pos="286"/>
         </w:tabs>
         <w:rPr>
-          <w:sz w:val="18"/>
-        </w:rPr>
-      </w:pPr>
-      <w:r>
-        <w:rPr>
-          <w:sz w:val="18"/>
-        </w:rPr>
-        <w:t>Level of English – A2-B1</w:t>
-      </w:r>
-      <w:r>
-        <w:rPr>
-          <w:sz w:val="18"/>
-        </w:rPr>
-        <w:t>.</w:t>
+          <w:rFonts w:ascii="Roboto" w:hAnsi="Roboto"/>
+          <w:sz w:val="18"/>
+        </w:rPr>
+      </w:pPr>
+      <w:r>
+        <w:rPr>
+          <w:rFonts w:ascii="Roboto" w:hAnsi="Roboto"/>
+          <w:sz w:val="18"/>
+        </w:rPr>
+        <w:t>Level of English – A2-B1.</w:t>
       </w:r>
     </w:p>
     <w:p>
@@ -1438,11 +1497,13 @@
         </w:tabs>
         <w:spacing w:before="9"/>
         <w:rPr>
-          <w:sz w:val="18"/>
-        </w:rPr>
-      </w:pPr>
-      <w:r>
-        <w:rPr>
+          <w:rFonts w:ascii="Roboto" w:hAnsi="Roboto"/>
+          <w:sz w:val="18"/>
+        </w:rPr>
+      </w:pPr>
+      <w:r>
+        <w:rPr>
+          <w:rFonts w:ascii="Roboto" w:hAnsi="Roboto"/>
           <w:color w:val="333333"/>
           <w:sz w:val="18"/>
         </w:rPr>
@@ -1461,57 +1522,19 @@
         </w:tabs>
         <w:spacing w:before="9"/>
         <w:rPr>
-          <w:sz w:val="18"/>
-          <w:szCs w:val="18"/>
-        </w:rPr>
-      </w:pPr>
-      <w:r>
-        <w:rPr>
-          <w:color w:val="333333"/>
-          <w:sz w:val="18"/>
-          <w:szCs w:val="18"/>
-        </w:rPr>
-        <w:t>I</w:t>
-      </w:r>
-      <w:r>
-        <w:rPr>
-          <w:color w:val="333333"/>
-          <w:sz w:val="18"/>
-          <w:szCs w:val="18"/>
-        </w:rPr>
-        <w:t xml:space="preserve"> like to read, cook, watch movies and series, listen to music. Usually</w:t>
-      </w:r>
-      <w:r>
-        <w:rPr>
-          <w:color w:val="333333"/>
-          <w:sz w:val="18"/>
-          <w:szCs w:val="18"/>
-        </w:rPr>
-        <w:t>,</w:t>
-      </w:r>
-      <w:r>
-        <w:rPr>
-          <w:color w:val="333333"/>
-          <w:sz w:val="18"/>
-          <w:szCs w:val="18"/>
-        </w:rPr>
-        <w:t xml:space="preserve"> spend a lot of time for </w:t>
-      </w:r>
-      <w:r>
-        <w:rPr>
-          <w:color w:val="333333"/>
-          <w:sz w:val="18"/>
-          <w:szCs w:val="18"/>
-        </w:rPr>
-        <w:t>learning</w:t>
-      </w:r>
-      <w:r>
-        <w:rPr>
-          <w:color w:val="333333"/>
-          <w:sz w:val="18"/>
-          <w:szCs w:val="18"/>
-        </w:rPr>
-        <w:t xml:space="preserve"> something new.</w:t>
+          <w:rFonts w:ascii="Roboto" w:hAnsi="Roboto"/>
+          <w:sz w:val="18"/>
+          <w:szCs w:val="18"/>
+        </w:rPr>
+      </w:pPr>
+      <w:r>
+        <w:rPr>
+          <w:rFonts w:ascii="Roboto" w:hAnsi="Roboto"/>
+          <w:color w:val="333333"/>
+          <w:sz w:val="18"/>
+          <w:szCs w:val="18"/>
+        </w:rPr>
+        <w:t>I like to read, cook, watch movies and series, listen to music. Usually, spend a lot of time for learning something new.</w:t>
       </w:r>
     </w:p>
     <w:p>
@@ -1523,6 +1546,7 @@
         <w:spacing w:before="9"/>
         <w:ind w:firstLine="0"/>
         <w:rPr>
+          <w:rFonts w:ascii="Roboto" w:hAnsi="Roboto"/>
           <w:sz w:val="18"/>
           <w:szCs w:val="18"/>
         </w:rPr>
@@ -1535,30 +1559,34 @@
           <w:tab w:val="left" w:pos="10462"/>
         </w:tabs>
         <w:rPr>
-          <w:rFonts w:ascii="Times New Roman"/>
+          <w:rFonts w:ascii="Roboto" w:hAnsi="Roboto"/>
           <w:b w:val="0"/>
         </w:rPr>
       </w:pPr>
       <w:r>
         <w:rPr>
-          <w:color w:val="90EE90"/>
+          <w:rFonts w:ascii="Roboto" w:hAnsi="Roboto"/>
+          <w:color w:val="006400"/>
         </w:rPr>
         <w:t>Con</w:t>
       </w:r>
       <w:r>
         <w:rPr>
+          <w:rFonts w:ascii="Roboto" w:hAnsi="Roboto"/>
           <w:color w:val="333333"/>
         </w:rPr>
         <w:t>t</w:t>
       </w:r>
       <w:r>
         <w:rPr>
+          <w:rFonts w:ascii="Roboto" w:hAnsi="Roboto"/>
           <w:color w:val="333333"/>
         </w:rPr>
         <w:t>acts and Links</w:t>
       </w:r>
       <w:r>
         <w:rPr>
+          <w:rFonts w:ascii="Roboto" w:hAnsi="Roboto"/>
           <w:color w:val="333333"/>
           <w:spacing w:val="-53"/>
         </w:rPr>
@@ -1569,6 +1597,7 @@
       <w:pPr>
         <w:ind w:left="142"/>
         <w:rPr>
+          <w:rFonts w:ascii="Roboto" w:hAnsi="Roboto"/>
           <w:b/>
           <w:color w:val="0000FF"/>
           <w:sz w:val="18"/>
@@ -1577,6 +1606,7 @@
       </w:pPr>
       <w:r>
         <w:rPr>
+          <w:rFonts w:ascii="Roboto" w:hAnsi="Roboto"/>
           <w:b/>
           <w:color w:val="404040" w:themeColor="text1" w:themeTint="BF"/>
           <w:sz w:val="18"/>
@@ -1586,6 +1616,7 @@
       </w:r>
       <w:r>
         <w:rPr>
+          <w:rFonts w:ascii="Roboto" w:hAnsi="Roboto"/>
           <w:color w:val="404040" w:themeColor="text1" w:themeTint="BF"/>
           <w:sz w:val="20"/>
           <w:szCs w:val="20"/>
@@ -1598,14 +1629,16 @@
       <w:pPr>
         <w:ind w:left="142"/>
         <w:rPr>
-          <w:b/>
-          <w:color w:val="404040" w:themeColor="text1" w:themeTint="BF"/>
-          <w:sz w:val="18"/>
-          <w:szCs w:val="18"/>
-        </w:rPr>
-      </w:pPr>
-      <w:r>
-        <w:rPr>
+          <w:rFonts w:ascii="Roboto" w:hAnsi="Roboto"/>
+          <w:b/>
+          <w:color w:val="404040" w:themeColor="text1" w:themeTint="BF"/>
+          <w:sz w:val="18"/>
+          <w:szCs w:val="18"/>
+        </w:rPr>
+      </w:pPr>
+      <w:r>
+        <w:rPr>
+          <w:rFonts w:ascii="Roboto" w:hAnsi="Roboto"/>
           <w:b/>
           <w:color w:val="404040" w:themeColor="text1" w:themeTint="BF"/>
           <w:sz w:val="18"/>
@@ -1617,6 +1650,7 @@
         <w:r>
           <w:rPr>
             <w:rStyle w:val="a5"/>
+            <w:rFonts w:ascii="Roboto" w:hAnsi="Roboto"/>
             <w:color w:val="404040" w:themeColor="text1" w:themeTint="BF"/>
             <w:sz w:val="20"/>
             <w:szCs w:val="20"/>
@@ -1629,14 +1663,16 @@
       <w:pPr>
         <w:ind w:left="142"/>
         <w:rPr>
-          <w:b/>
-          <w:color w:val="404040" w:themeColor="text1" w:themeTint="BF"/>
-          <w:sz w:val="18"/>
-          <w:szCs w:val="18"/>
-        </w:rPr>
-      </w:pPr>
-      <w:r>
-        <w:rPr>
+          <w:rFonts w:ascii="Roboto" w:hAnsi="Roboto"/>
+          <w:b/>
+          <w:color w:val="404040" w:themeColor="text1" w:themeTint="BF"/>
+          <w:sz w:val="18"/>
+          <w:szCs w:val="18"/>
+        </w:rPr>
+      </w:pPr>
+      <w:r>
+        <w:rPr>
+          <w:rFonts w:ascii="Roboto" w:hAnsi="Roboto"/>
           <w:b/>
           <w:color w:val="404040" w:themeColor="text1" w:themeTint="BF"/>
           <w:sz w:val="18"/>
@@ -1648,6 +1684,7 @@
         <w:r>
           <w:rPr>
             <w:rStyle w:val="a5"/>
+            <w:rFonts w:ascii="Roboto" w:hAnsi="Roboto"/>
             <w:color w:val="404040" w:themeColor="text1" w:themeTint="BF"/>
             <w:sz w:val="20"/>
             <w:szCs w:val="20"/>
@@ -1660,46 +1697,41 @@
       <w:pPr>
         <w:ind w:left="142"/>
         <w:rPr>
-          <w:b/>
-          <w:color w:val="404040" w:themeColor="text1" w:themeTint="BF"/>
-          <w:sz w:val="18"/>
-          <w:szCs w:val="18"/>
-        </w:rPr>
-      </w:pPr>
-    </w:p>
-    <w:p>
-      <w:pPr>
-        <w:ind w:left="142"/>
-        <w:rPr>
-          <w:b/>
-          <w:color w:val="404040" w:themeColor="text1" w:themeTint="BF"/>
-          <w:sz w:val="18"/>
-          <w:szCs w:val="18"/>
-        </w:rPr>
-      </w:pPr>
-      <w:r>
-        <w:rPr>
-          <w:b/>
-          <w:color w:val="404040" w:themeColor="text1" w:themeTint="BF"/>
-          <w:sz w:val="18"/>
-          <w:szCs w:val="18"/>
-        </w:rPr>
-        <w:t>Git profile link</w:t>
-      </w:r>
-      <w:r>
-        <w:rPr>
-          <w:b/>
-          <w:color w:val="404040" w:themeColor="text1" w:themeTint="BF"/>
-          <w:sz w:val="18"/>
-          <w:szCs w:val="18"/>
-        </w:rPr>
-        <w:t>:</w:t>
-      </w:r>
-    </w:p>
-    <w:p>
-      <w:pPr>
-        <w:ind w:left="142"/>
-        <w:rPr>
+          <w:rFonts w:ascii="Roboto" w:hAnsi="Roboto"/>
+          <w:b/>
+          <w:color w:val="404040" w:themeColor="text1" w:themeTint="BF"/>
+          <w:sz w:val="18"/>
+          <w:szCs w:val="18"/>
+        </w:rPr>
+      </w:pPr>
+    </w:p>
+    <w:p>
+      <w:pPr>
+        <w:ind w:left="142"/>
+        <w:rPr>
+          <w:rFonts w:ascii="Roboto" w:hAnsi="Roboto"/>
+          <w:b/>
+          <w:color w:val="404040" w:themeColor="text1" w:themeTint="BF"/>
+          <w:sz w:val="18"/>
+          <w:szCs w:val="18"/>
+        </w:rPr>
+      </w:pPr>
+      <w:r>
+        <w:rPr>
+          <w:rFonts w:ascii="Roboto" w:hAnsi="Roboto"/>
+          <w:b/>
+          <w:color w:val="404040" w:themeColor="text1" w:themeTint="BF"/>
+          <w:sz w:val="18"/>
+          <w:szCs w:val="18"/>
+        </w:rPr>
+        <w:t>Git profile link:</w:t>
+      </w:r>
+    </w:p>
+    <w:p>
+      <w:pPr>
+        <w:ind w:left="142"/>
+        <w:rPr>
+          <w:rFonts w:ascii="Roboto" w:hAnsi="Roboto"/>
           <w:color w:val="404040" w:themeColor="text1" w:themeTint="BF"/>
           <w:sz w:val="20"/>
           <w:szCs w:val="20"/>
@@ -1709,6 +1741,7 @@
         <w:r>
           <w:rPr>
             <w:rStyle w:val="a5"/>
+            <w:rFonts w:ascii="Roboto" w:hAnsi="Roboto"/>
             <w:color w:val="404040" w:themeColor="text1" w:themeTint="BF"/>
             <w:sz w:val="20"/>
             <w:szCs w:val="20"/>
@@ -1721,39 +1754,33 @@
       <w:pPr>
         <w:ind w:left="142"/>
         <w:rPr>
-          <w:color w:val="404040" w:themeColor="text1" w:themeTint="BF"/>
-          <w:sz w:val="20"/>
-          <w:szCs w:val="20"/>
-        </w:rPr>
-      </w:pPr>
-    </w:p>
-    <w:p>
-      <w:pPr>
-        <w:ind w:left="142"/>
-        <w:rPr>
-          <w:b/>
-          <w:color w:val="404040" w:themeColor="text1" w:themeTint="BF"/>
-          <w:sz w:val="18"/>
-          <w:szCs w:val="18"/>
-        </w:rPr>
-      </w:pPr>
-      <w:r>
-        <w:rPr>
-          <w:b/>
-          <w:color w:val="404040" w:themeColor="text1" w:themeTint="BF"/>
-          <w:sz w:val="18"/>
-          <w:szCs w:val="18"/>
-        </w:rPr>
-        <w:t>LinkedIn profile link</w:t>
-      </w:r>
-      <w:r>
-        <w:rPr>
-          <w:b/>
-          <w:color w:val="404040" w:themeColor="text1" w:themeTint="BF"/>
-          <w:sz w:val="18"/>
-          <w:szCs w:val="18"/>
-        </w:rPr>
-        <w:t>:</w:t>
+          <w:rFonts w:ascii="Roboto" w:hAnsi="Roboto"/>
+          <w:color w:val="404040" w:themeColor="text1" w:themeTint="BF"/>
+          <w:sz w:val="20"/>
+          <w:szCs w:val="20"/>
+        </w:rPr>
+      </w:pPr>
+    </w:p>
+    <w:p>
+      <w:pPr>
+        <w:ind w:left="142"/>
+        <w:rPr>
+          <w:rFonts w:ascii="Roboto" w:hAnsi="Roboto"/>
+          <w:b/>
+          <w:color w:val="404040" w:themeColor="text1" w:themeTint="BF"/>
+          <w:sz w:val="18"/>
+          <w:szCs w:val="18"/>
+        </w:rPr>
+      </w:pPr>
+      <w:r>
+        <w:rPr>
+          <w:rFonts w:ascii="Roboto" w:hAnsi="Roboto"/>
+          <w:b/>
+          <w:color w:val="404040" w:themeColor="text1" w:themeTint="BF"/>
+          <w:sz w:val="18"/>
+          <w:szCs w:val="18"/>
+        </w:rPr>
+        <w:t>LinkedIn profile link:</w:t>
       </w:r>
     </w:p>
     <w:p>
@@ -1764,6 +1791,7 @@
         <w:spacing w:before="9"/>
         <w:ind w:left="142"/>
         <w:rPr>
+          <w:rFonts w:ascii="Roboto" w:hAnsi="Roboto"/>
           <w:color w:val="404040" w:themeColor="text1" w:themeTint="BF"/>
           <w:sz w:val="18"/>
           <w:szCs w:val="18"/>
@@ -1773,6 +1801,7 @@
         <w:r>
           <w:rPr>
             <w:rStyle w:val="a5"/>
+            <w:rFonts w:ascii="Roboto" w:hAnsi="Roboto"/>
             <w:color w:val="404040" w:themeColor="text1" w:themeTint="BF"/>
             <w:sz w:val="18"/>
             <w:szCs w:val="18"/>
@@ -1788,8 +1817,8 @@
         </w:tabs>
         <w:spacing w:before="9"/>
         <w:rPr>
-          <w:sz w:val="18"/>
-          <w:lang w:val="ru-RU"/>
+          <w:rFonts w:ascii="Roboto" w:hAnsi="Roboto"/>
+          <w:sz w:val="18"/>
         </w:rPr>
       </w:pPr>
       <w:bookmarkStart w:id="0" w:name="_GoBack"/>

</xml_diff>